<commit_message>
Stratégie de tests + Amélioration mineure du code + Rapport
JdT à jour
</commit_message>
<xml_diff>
--- a/Livrables/2024-05-31-ghaemmaghami-rapport.docx
+++ b/Livrables/2024-05-31-ghaemmaghami-rapport.docx
@@ -286,7 +286,7 @@
           <w:r>
             <w:fldChar w:fldCharType="separate"/>
           </w:r>
-          <w:hyperlink w:anchor="_Toc168035513" w:history="1">
+          <w:hyperlink w:anchor="_Toc168055227" w:history="1">
             <w:r>
               <w:rPr>
                 <w:rStyle w:val="Lienhypertexte"/>
@@ -313,7 +313,7 @@
                 <w:noProof/>
                 <w:webHidden/>
               </w:rPr>
-              <w:instrText xml:space="preserve"> PAGEREF _Toc168035513 \h </w:instrText>
+              <w:instrText xml:space="preserve"> PAGEREF _Toc168055227 \h </w:instrText>
             </w:r>
             <w:r>
               <w:rPr>
@@ -333,7 +333,7 @@
                 <w:noProof/>
                 <w:webHidden/>
               </w:rPr>
-              <w:t>3</w:t>
+              <w:t>4</w:t>
             </w:r>
             <w:r>
               <w:rPr>
@@ -356,7 +356,7 @@
               <w:lang w:eastAsia="fr-CH"/>
             </w:rPr>
           </w:pPr>
-          <w:hyperlink w:anchor="_Toc168035514" w:history="1">
+          <w:hyperlink w:anchor="_Toc168055228" w:history="1">
             <w:r>
               <w:rPr>
                 <w:rStyle w:val="Lienhypertexte"/>
@@ -383,7 +383,7 @@
                 <w:noProof/>
                 <w:webHidden/>
               </w:rPr>
-              <w:instrText xml:space="preserve"> PAGEREF _Toc168035514 \h </w:instrText>
+              <w:instrText xml:space="preserve"> PAGEREF _Toc168055228 \h </w:instrText>
             </w:r>
             <w:r>
               <w:rPr>
@@ -403,7 +403,7 @@
                 <w:noProof/>
                 <w:webHidden/>
               </w:rPr>
-              <w:t>4</w:t>
+              <w:t>5</w:t>
             </w:r>
             <w:r>
               <w:rPr>
@@ -427,7 +427,7 @@
               <w:lang w:eastAsia="fr-CH"/>
             </w:rPr>
           </w:pPr>
-          <w:hyperlink w:anchor="_Toc168035515" w:history="1">
+          <w:hyperlink w:anchor="_Toc168055229" w:history="1">
             <w:r>
               <w:rPr>
                 <w:rStyle w:val="Lienhypertexte"/>
@@ -469,7 +469,7 @@
                 <w:noProof/>
                 <w:webHidden/>
               </w:rPr>
-              <w:instrText xml:space="preserve"> PAGEREF _Toc168035515 \h </w:instrText>
+              <w:instrText xml:space="preserve"> PAGEREF _Toc168055229 \h </w:instrText>
             </w:r>
             <w:r>
               <w:rPr>
@@ -489,7 +489,7 @@
                 <w:noProof/>
                 <w:webHidden/>
               </w:rPr>
-              <w:t>5</w:t>
+              <w:t>6</w:t>
             </w:r>
             <w:r>
               <w:rPr>
@@ -513,7 +513,7 @@
               <w:lang w:eastAsia="fr-CH"/>
             </w:rPr>
           </w:pPr>
-          <w:hyperlink w:anchor="_Toc168035516" w:history="1">
+          <w:hyperlink w:anchor="_Toc168055230" w:history="1">
             <w:r>
               <w:rPr>
                 <w:rStyle w:val="Lienhypertexte"/>
@@ -555,7 +555,7 @@
                 <w:noProof/>
                 <w:webHidden/>
               </w:rPr>
-              <w:instrText xml:space="preserve"> PAGEREF _Toc168035516 \h </w:instrText>
+              <w:instrText xml:space="preserve"> PAGEREF _Toc168055230 \h </w:instrText>
             </w:r>
             <w:r>
               <w:rPr>
@@ -575,7 +575,7 @@
                 <w:noProof/>
                 <w:webHidden/>
               </w:rPr>
-              <w:t>16</w:t>
+              <w:t>17</w:t>
             </w:r>
             <w:r>
               <w:rPr>
@@ -599,7 +599,7 @@
               <w:lang w:eastAsia="fr-CH"/>
             </w:rPr>
           </w:pPr>
-          <w:hyperlink w:anchor="_Toc168035517" w:history="1">
+          <w:hyperlink w:anchor="_Toc168055231" w:history="1">
             <w:r>
               <w:rPr>
                 <w:rStyle w:val="Lienhypertexte"/>
@@ -641,7 +641,7 @@
                 <w:noProof/>
                 <w:webHidden/>
               </w:rPr>
-              <w:instrText xml:space="preserve"> PAGEREF _Toc168035517 \h </w:instrText>
+              <w:instrText xml:space="preserve"> PAGEREF _Toc168055231 \h </w:instrText>
             </w:r>
             <w:r>
               <w:rPr>
@@ -661,7 +661,7 @@
                 <w:noProof/>
                 <w:webHidden/>
               </w:rPr>
-              <w:t>16</w:t>
+              <w:t>17</w:t>
             </w:r>
             <w:r>
               <w:rPr>
@@ -685,7 +685,7 @@
               <w:lang w:eastAsia="fr-CH"/>
             </w:rPr>
           </w:pPr>
-          <w:hyperlink w:anchor="_Toc168035518" w:history="1">
+          <w:hyperlink w:anchor="_Toc168055232" w:history="1">
             <w:r>
               <w:rPr>
                 <w:rStyle w:val="Lienhypertexte"/>
@@ -727,7 +727,7 @@
                 <w:noProof/>
                 <w:webHidden/>
               </w:rPr>
-              <w:instrText xml:space="preserve"> PAGEREF _Toc168035518 \h </w:instrText>
+              <w:instrText xml:space="preserve"> PAGEREF _Toc168055232 \h </w:instrText>
             </w:r>
             <w:r>
               <w:rPr>
@@ -747,7 +747,7 @@
                 <w:noProof/>
                 <w:webHidden/>
               </w:rPr>
-              <w:t>16</w:t>
+              <w:t>17</w:t>
             </w:r>
             <w:r>
               <w:rPr>
@@ -771,7 +771,7 @@
               <w:lang w:eastAsia="fr-CH"/>
             </w:rPr>
           </w:pPr>
-          <w:hyperlink w:anchor="_Toc168035519" w:history="1">
+          <w:hyperlink w:anchor="_Toc168055233" w:history="1">
             <w:r>
               <w:rPr>
                 <w:rStyle w:val="Lienhypertexte"/>
@@ -813,7 +813,7 @@
                 <w:noProof/>
                 <w:webHidden/>
               </w:rPr>
-              <w:instrText xml:space="preserve"> PAGEREF _Toc168035519 \h </w:instrText>
+              <w:instrText xml:space="preserve"> PAGEREF _Toc168055233 \h </w:instrText>
             </w:r>
             <w:r>
               <w:rPr>
@@ -833,7 +833,7 @@
                 <w:noProof/>
                 <w:webHidden/>
               </w:rPr>
-              <w:t>16</w:t>
+              <w:t>17</w:t>
             </w:r>
             <w:r>
               <w:rPr>
@@ -857,7 +857,7 @@
               <w:lang w:eastAsia="fr-CH"/>
             </w:rPr>
           </w:pPr>
-          <w:hyperlink w:anchor="_Toc168035520" w:history="1">
+          <w:hyperlink w:anchor="_Toc168055234" w:history="1">
             <w:r>
               <w:rPr>
                 <w:rStyle w:val="Lienhypertexte"/>
@@ -899,7 +899,7 @@
                 <w:noProof/>
                 <w:webHidden/>
               </w:rPr>
-              <w:instrText xml:space="preserve"> PAGEREF _Toc168035520 \h </w:instrText>
+              <w:instrText xml:space="preserve"> PAGEREF _Toc168055234 \h </w:instrText>
             </w:r>
             <w:r>
               <w:rPr>
@@ -919,7 +919,7 @@
                 <w:noProof/>
                 <w:webHidden/>
               </w:rPr>
-              <w:t>18</w:t>
+              <w:t>19</w:t>
             </w:r>
             <w:r>
               <w:rPr>
@@ -943,7 +943,7 @@
               <w:lang w:eastAsia="fr-CH"/>
             </w:rPr>
           </w:pPr>
-          <w:hyperlink w:anchor="_Toc168035521" w:history="1">
+          <w:hyperlink w:anchor="_Toc168055235" w:history="1">
             <w:r>
               <w:rPr>
                 <w:rStyle w:val="Lienhypertexte"/>
@@ -985,7 +985,7 @@
                 <w:noProof/>
                 <w:webHidden/>
               </w:rPr>
-              <w:instrText xml:space="preserve"> PAGEREF _Toc168035521 \h </w:instrText>
+              <w:instrText xml:space="preserve"> PAGEREF _Toc168055235 \h </w:instrText>
             </w:r>
             <w:r>
               <w:rPr>
@@ -1005,7 +1005,7 @@
                 <w:noProof/>
                 <w:webHidden/>
               </w:rPr>
-              <w:t>18</w:t>
+              <w:t>19</w:t>
             </w:r>
             <w:r>
               <w:rPr>
@@ -1029,7 +1029,7 @@
               <w:lang w:eastAsia="fr-CH"/>
             </w:rPr>
           </w:pPr>
-          <w:hyperlink w:anchor="_Toc168035522" w:history="1">
+          <w:hyperlink w:anchor="_Toc168055236" w:history="1">
             <w:r>
               <w:rPr>
                 <w:rStyle w:val="Lienhypertexte"/>
@@ -1071,7 +1071,7 @@
                 <w:noProof/>
                 <w:webHidden/>
               </w:rPr>
-              <w:instrText xml:space="preserve"> PAGEREF _Toc168035522 \h </w:instrText>
+              <w:instrText xml:space="preserve"> PAGEREF _Toc168055236 \h </w:instrText>
             </w:r>
             <w:r>
               <w:rPr>
@@ -1091,7 +1091,7 @@
                 <w:noProof/>
                 <w:webHidden/>
               </w:rPr>
-              <w:t>18</w:t>
+              <w:t>19</w:t>
             </w:r>
             <w:r>
               <w:rPr>
@@ -1115,7 +1115,7 @@
               <w:lang w:eastAsia="fr-CH"/>
             </w:rPr>
           </w:pPr>
-          <w:hyperlink w:anchor="_Toc168035523" w:history="1">
+          <w:hyperlink w:anchor="_Toc168055237" w:history="1">
             <w:r>
               <w:rPr>
                 <w:rStyle w:val="Lienhypertexte"/>
@@ -1157,7 +1157,7 @@
                 <w:noProof/>
                 <w:webHidden/>
               </w:rPr>
-              <w:instrText xml:space="preserve"> PAGEREF _Toc168035523 \h </w:instrText>
+              <w:instrText xml:space="preserve"> PAGEREF _Toc168055237 \h </w:instrText>
             </w:r>
             <w:r>
               <w:rPr>
@@ -1177,7 +1177,7 @@
                 <w:noProof/>
                 <w:webHidden/>
               </w:rPr>
-              <w:t>20</w:t>
+              <w:t>21</w:t>
             </w:r>
             <w:r>
               <w:rPr>
@@ -1201,7 +1201,7 @@
               <w:lang w:eastAsia="fr-CH"/>
             </w:rPr>
           </w:pPr>
-          <w:hyperlink w:anchor="_Toc168035524" w:history="1">
+          <w:hyperlink w:anchor="_Toc168055238" w:history="1">
             <w:r>
               <w:rPr>
                 <w:rStyle w:val="Lienhypertexte"/>
@@ -1243,7 +1243,7 @@
                 <w:noProof/>
                 <w:webHidden/>
               </w:rPr>
-              <w:instrText xml:space="preserve"> PAGEREF _Toc168035524 \h </w:instrText>
+              <w:instrText xml:space="preserve"> PAGEREF _Toc168055238 \h </w:instrText>
             </w:r>
             <w:r>
               <w:rPr>
@@ -1263,7 +1263,7 @@
                 <w:noProof/>
                 <w:webHidden/>
               </w:rPr>
-              <w:t>20</w:t>
+              <w:t>21</w:t>
             </w:r>
             <w:r>
               <w:rPr>
@@ -1287,7 +1287,7 @@
               <w:lang w:eastAsia="fr-CH"/>
             </w:rPr>
           </w:pPr>
-          <w:hyperlink w:anchor="_Toc168035525" w:history="1">
+          <w:hyperlink w:anchor="_Toc168055239" w:history="1">
             <w:r>
               <w:rPr>
                 <w:rStyle w:val="Lienhypertexte"/>
@@ -1329,7 +1329,7 @@
                 <w:noProof/>
                 <w:webHidden/>
               </w:rPr>
-              <w:instrText xml:space="preserve"> PAGEREF _Toc168035525 \h </w:instrText>
+              <w:instrText xml:space="preserve"> PAGEREF _Toc168055239 \h </w:instrText>
             </w:r>
             <w:r>
               <w:rPr>
@@ -1349,7 +1349,7 @@
                 <w:noProof/>
                 <w:webHidden/>
               </w:rPr>
-              <w:t>21</w:t>
+              <w:t>25</w:t>
             </w:r>
             <w:r>
               <w:rPr>
@@ -1373,7 +1373,7 @@
               <w:lang w:eastAsia="fr-CH"/>
             </w:rPr>
           </w:pPr>
-          <w:hyperlink w:anchor="_Toc168035526" w:history="1">
+          <w:hyperlink w:anchor="_Toc168055240" w:history="1">
             <w:r>
               <w:rPr>
                 <w:rStyle w:val="Lienhypertexte"/>
@@ -1415,7 +1415,7 @@
                 <w:noProof/>
                 <w:webHidden/>
               </w:rPr>
-              <w:instrText xml:space="preserve"> PAGEREF _Toc168035526 \h </w:instrText>
+              <w:instrText xml:space="preserve"> PAGEREF _Toc168055240 \h </w:instrText>
             </w:r>
             <w:r>
               <w:rPr>
@@ -1435,7 +1435,7 @@
                 <w:noProof/>
                 <w:webHidden/>
               </w:rPr>
-              <w:t>22</w:t>
+              <w:t>26</w:t>
             </w:r>
             <w:r>
               <w:rPr>
@@ -1459,7 +1459,7 @@
               <w:lang w:eastAsia="fr-CH"/>
             </w:rPr>
           </w:pPr>
-          <w:hyperlink w:anchor="_Toc168035527" w:history="1">
+          <w:hyperlink w:anchor="_Toc168055241" w:history="1">
             <w:r>
               <w:rPr>
                 <w:rStyle w:val="Lienhypertexte"/>
@@ -1501,7 +1501,7 @@
                 <w:noProof/>
                 <w:webHidden/>
               </w:rPr>
-              <w:instrText xml:space="preserve"> PAGEREF _Toc168035527 \h </w:instrText>
+              <w:instrText xml:space="preserve"> PAGEREF _Toc168055241 \h </w:instrText>
             </w:r>
             <w:r>
               <w:rPr>
@@ -1521,7 +1521,7 @@
                 <w:noProof/>
                 <w:webHidden/>
               </w:rPr>
-              <w:t>23</w:t>
+              <w:t>27</w:t>
             </w:r>
             <w:r>
               <w:rPr>
@@ -1545,7 +1545,7 @@
               <w:lang w:eastAsia="fr-CH"/>
             </w:rPr>
           </w:pPr>
-          <w:hyperlink w:anchor="_Toc168035528" w:history="1">
+          <w:hyperlink w:anchor="_Toc168055242" w:history="1">
             <w:r>
               <w:rPr>
                 <w:rStyle w:val="Lienhypertexte"/>
@@ -1587,7 +1587,7 @@
                 <w:noProof/>
                 <w:webHidden/>
               </w:rPr>
-              <w:instrText xml:space="preserve"> PAGEREF _Toc168035528 \h </w:instrText>
+              <w:instrText xml:space="preserve"> PAGEREF _Toc168055242 \h </w:instrText>
             </w:r>
             <w:r>
               <w:rPr>
@@ -1607,7 +1607,7 @@
                 <w:noProof/>
                 <w:webHidden/>
               </w:rPr>
-              <w:t>23</w:t>
+              <w:t>27</w:t>
             </w:r>
             <w:r>
               <w:rPr>
@@ -1631,7 +1631,7 @@
               <w:lang w:eastAsia="fr-CH"/>
             </w:rPr>
           </w:pPr>
-          <w:hyperlink w:anchor="_Toc168035529" w:history="1">
+          <w:hyperlink w:anchor="_Toc168055243" w:history="1">
             <w:r>
               <w:rPr>
                 <w:rStyle w:val="Lienhypertexte"/>
@@ -1673,7 +1673,7 @@
                 <w:noProof/>
                 <w:webHidden/>
               </w:rPr>
-              <w:instrText xml:space="preserve"> PAGEREF _Toc168035529 \h </w:instrText>
+              <w:instrText xml:space="preserve"> PAGEREF _Toc168055243 \h </w:instrText>
             </w:r>
             <w:r>
               <w:rPr>
@@ -1693,7 +1693,7 @@
                 <w:noProof/>
                 <w:webHidden/>
               </w:rPr>
-              <w:t>23</w:t>
+              <w:t>27</w:t>
             </w:r>
             <w:r>
               <w:rPr>
@@ -1717,7 +1717,7 @@
               <w:lang w:eastAsia="fr-CH"/>
             </w:rPr>
           </w:pPr>
-          <w:hyperlink w:anchor="_Toc168035530" w:history="1">
+          <w:hyperlink w:anchor="_Toc168055244" w:history="1">
             <w:r>
               <w:rPr>
                 <w:rStyle w:val="Lienhypertexte"/>
@@ -1759,7 +1759,7 @@
                 <w:noProof/>
                 <w:webHidden/>
               </w:rPr>
-              <w:instrText xml:space="preserve"> PAGEREF _Toc168035530 \h </w:instrText>
+              <w:instrText xml:space="preserve"> PAGEREF _Toc168055244 \h </w:instrText>
             </w:r>
             <w:r>
               <w:rPr>
@@ -1779,7 +1779,7 @@
                 <w:noProof/>
                 <w:webHidden/>
               </w:rPr>
-              <w:t>23</w:t>
+              <w:t>28</w:t>
             </w:r>
             <w:r>
               <w:rPr>
@@ -1803,7 +1803,7 @@
               <w:lang w:eastAsia="fr-CH"/>
             </w:rPr>
           </w:pPr>
-          <w:hyperlink w:anchor="_Toc168035531" w:history="1">
+          <w:hyperlink w:anchor="_Toc168055245" w:history="1">
             <w:r>
               <w:rPr>
                 <w:rStyle w:val="Lienhypertexte"/>
@@ -1845,7 +1845,7 @@
                 <w:noProof/>
                 <w:webHidden/>
               </w:rPr>
-              <w:instrText xml:space="preserve"> PAGEREF _Toc168035531 \h </w:instrText>
+              <w:instrText xml:space="preserve"> PAGEREF _Toc168055245 \h </w:instrText>
             </w:r>
             <w:r>
               <w:rPr>
@@ -1865,7 +1865,7 @@
                 <w:noProof/>
                 <w:webHidden/>
               </w:rPr>
-              <w:t>25</w:t>
+              <w:t>29</w:t>
             </w:r>
             <w:r>
               <w:rPr>
@@ -1889,7 +1889,7 @@
               <w:lang w:eastAsia="fr-CH"/>
             </w:rPr>
           </w:pPr>
-          <w:hyperlink w:anchor="_Toc168035532" w:history="1">
+          <w:hyperlink w:anchor="_Toc168055246" w:history="1">
             <w:r>
               <w:rPr>
                 <w:rStyle w:val="Lienhypertexte"/>
@@ -1931,7 +1931,7 @@
                 <w:noProof/>
                 <w:webHidden/>
               </w:rPr>
-              <w:instrText xml:space="preserve"> PAGEREF _Toc168035532 \h </w:instrText>
+              <w:instrText xml:space="preserve"> PAGEREF _Toc168055246 \h </w:instrText>
             </w:r>
             <w:r>
               <w:rPr>
@@ -1951,7 +1951,7 @@
                 <w:noProof/>
                 <w:webHidden/>
               </w:rPr>
-              <w:t>26</w:t>
+              <w:t>30</w:t>
             </w:r>
             <w:r>
               <w:rPr>
@@ -1975,7 +1975,7 @@
               <w:lang w:eastAsia="fr-CH"/>
             </w:rPr>
           </w:pPr>
-          <w:hyperlink w:anchor="_Toc168035533" w:history="1">
+          <w:hyperlink w:anchor="_Toc168055247" w:history="1">
             <w:r>
               <w:rPr>
                 <w:rStyle w:val="Lienhypertexte"/>
@@ -2017,7 +2017,7 @@
                 <w:noProof/>
                 <w:webHidden/>
               </w:rPr>
-              <w:instrText xml:space="preserve"> PAGEREF _Toc168035533 \h </w:instrText>
+              <w:instrText xml:space="preserve"> PAGEREF _Toc168055247 \h </w:instrText>
             </w:r>
             <w:r>
               <w:rPr>
@@ -2037,7 +2037,7 @@
                 <w:noProof/>
                 <w:webHidden/>
               </w:rPr>
-              <w:t>27</w:t>
+              <w:t>31</w:t>
             </w:r>
             <w:r>
               <w:rPr>
@@ -2061,7 +2061,7 @@
               <w:lang w:eastAsia="fr-CH"/>
             </w:rPr>
           </w:pPr>
-          <w:hyperlink w:anchor="_Toc168035534" w:history="1">
+          <w:hyperlink w:anchor="_Toc168055248" w:history="1">
             <w:r>
               <w:rPr>
                 <w:rStyle w:val="Lienhypertexte"/>
@@ -2103,7 +2103,7 @@
                 <w:noProof/>
                 <w:webHidden/>
               </w:rPr>
-              <w:instrText xml:space="preserve"> PAGEREF _Toc168035534 \h </w:instrText>
+              <w:instrText xml:space="preserve"> PAGEREF _Toc168055248 \h </w:instrText>
             </w:r>
             <w:r>
               <w:rPr>
@@ -2123,7 +2123,7 @@
                 <w:noProof/>
                 <w:webHidden/>
               </w:rPr>
-              <w:t>28</w:t>
+              <w:t>32</w:t>
             </w:r>
             <w:r>
               <w:rPr>
@@ -2147,7 +2147,7 @@
               <w:lang w:eastAsia="fr-CH"/>
             </w:rPr>
           </w:pPr>
-          <w:hyperlink w:anchor="_Toc168035535" w:history="1">
+          <w:hyperlink w:anchor="_Toc168055249" w:history="1">
             <w:r>
               <w:rPr>
                 <w:rStyle w:val="Lienhypertexte"/>
@@ -2189,7 +2189,7 @@
                 <w:noProof/>
                 <w:webHidden/>
               </w:rPr>
-              <w:instrText xml:space="preserve"> PAGEREF _Toc168035535 \h </w:instrText>
+              <w:instrText xml:space="preserve"> PAGEREF _Toc168055249 \h </w:instrText>
             </w:r>
             <w:r>
               <w:rPr>
@@ -2209,7 +2209,7 @@
                 <w:noProof/>
                 <w:webHidden/>
               </w:rPr>
-              <w:t>28</w:t>
+              <w:t>32</w:t>
             </w:r>
             <w:r>
               <w:rPr>
@@ -2251,7 +2251,6 @@
           <w:szCs w:val="32"/>
         </w:rPr>
       </w:pPr>
-      <w:bookmarkStart w:id="0" w:name="_Toc168035513"/>
       <w:r>
         <w:br w:type="page"/>
       </w:r>
@@ -2264,6 +2263,7 @@
           <w:numId w:val="0"/>
         </w:numPr>
       </w:pPr>
+      <w:bookmarkStart w:id="0" w:name="_Toc168055227"/>
       <w:r>
         <w:lastRenderedPageBreak/>
         <w:t>Remerciements</w:t>
@@ -2277,12 +2277,33 @@
     </w:p>
     <w:p>
       <w:r>
-        <w:t xml:space="preserve">Tout d’abord, je tiens à remercier mon chef de projet, Monsieur Chenaux, d’avoir accepté d’être mon chef de projet pour ce TPI. </w:t>
-      </w:r>
-    </w:p>
-    <w:p>
-      <w:r>
-        <w:t xml:space="preserve">Je remercie également et particulièrement les deux experts, Monsieur </w:t>
+        <w:t>Tout d’abord, je tiens à remercier mon chef de projet, Monsieur Chenaux, d’avoir accepté d’être mon chef de projet pour ce TPI.</w:t>
+      </w:r>
+      <w:r>
+        <w:t xml:space="preserve"> Dans la même mesure, je souhaiterais le remercier pour sa disponibilité.</w:t>
+      </w:r>
+    </w:p>
+    <w:p>
+      <w:r>
+        <w:t xml:space="preserve">Je </w:t>
+      </w:r>
+      <w:r>
+        <w:t>souhaite</w:t>
+      </w:r>
+      <w:r>
+        <w:t xml:space="preserve"> également et particulièrement</w:t>
+      </w:r>
+      <w:r>
+        <w:t xml:space="preserve"> transmettre mes remerciements</w:t>
+      </w:r>
+      <w:r>
+        <w:t xml:space="preserve"> </w:t>
+      </w:r>
+      <w:r>
+        <w:t>aux</w:t>
+      </w:r>
+      <w:r>
+        <w:t xml:space="preserve"> deux experts, Monsieur </w:t>
       </w:r>
       <w:proofErr w:type="spellStart"/>
       <w:r>
@@ -2294,6 +2315,17 @@
       </w:r>
       <w:r>
         <w:t>d’avoir accordé de leur temps, d’avoir contribué à l’amélioration de mon projet grâce à leurs retours</w:t>
+      </w:r>
+      <w:r>
+        <w:t>.</w:t>
+      </w:r>
+    </w:p>
+    <w:p>
+      <w:r>
+        <w:t xml:space="preserve">Finalement, je remercie aussi mes </w:t>
+      </w:r>
+      <w:r>
+        <w:t xml:space="preserve">camarades de la FIN2 avec qui j’ai pu échanger concernant ce TPI et qui ont participé à la bonification de mon travail. </w:t>
       </w:r>
     </w:p>
     <w:p>
@@ -2304,7 +2336,7 @@
           <w:numId w:val="0"/>
         </w:numPr>
       </w:pPr>
-      <w:bookmarkStart w:id="1" w:name="_Toc168035514"/>
+      <w:bookmarkStart w:id="1" w:name="_Toc168055228"/>
       <w:r>
         <w:lastRenderedPageBreak/>
         <w:t>Introduction</w:t>
@@ -2355,7 +2387,13 @@
         <w:t xml:space="preserve"> à l’HEIG-VD</w:t>
       </w:r>
       <w:r>
-        <w:t xml:space="preserve">, j’ai vu dans ce projet une opportunité de me </w:t>
+        <w:t xml:space="preserve">, j’ai vu </w:t>
+      </w:r>
+      <w:r>
+        <w:t>en</w:t>
+      </w:r>
+      <w:r>
+        <w:t xml:space="preserve"> ce projet une opportunité de me </w:t>
       </w:r>
       <w:r>
         <w:t>replonger dans la</w:t>
@@ -2373,43 +2411,255 @@
     </w:p>
     <w:p>
       <w:pPr>
-        <w:rPr>
-          <w:i/>
-          <w:iCs/>
-          <w:szCs w:val="14"/>
-        </w:rPr>
-      </w:pPr>
-      <w:r>
-        <w:rPr>
-          <w:i/>
-          <w:iCs/>
-          <w:szCs w:val="14"/>
-        </w:rPr>
-        <w:t>Ce chapitre décrit brièvement le projet,</w:t>
-      </w:r>
-      <w:r>
-        <w:rPr>
-          <w:i/>
-          <w:iCs/>
-          <w:szCs w:val="14"/>
-        </w:rPr>
-        <w:t xml:space="preserve"> le cadre dans lequel il est réalisé,</w:t>
-      </w:r>
-      <w:r>
-        <w:rPr>
-          <w:i/>
-          <w:iCs/>
-          <w:szCs w:val="14"/>
-        </w:rPr>
-        <w:t xml:space="preserve"> les raisons de ce choix et ce qu'il peut apporter à l'élève ou à l'école. Il n'est pas nécessaire de rentrer dans les détails (ceux-ci seront abordés plus loin) mais cela doit être aussi clair et complet que possible (idées de solutions). Ce chapitre contient également l'inventaire et la description des travaux qui auraient déjà été effectués pour ce projet.</w:t>
+        <w:tabs>
+          <w:tab w:val="left" w:pos="6589"/>
+        </w:tabs>
+        <w:rPr>
+          <w:b/>
+          <w:bCs/>
+        </w:rPr>
+      </w:pPr>
+      <w:r>
+        <w:rPr>
+          <w:b/>
+          <w:bCs/>
+        </w:rPr>
+        <w:t>Présentation de l’application</w:t>
+      </w:r>
+    </w:p>
+    <w:p>
+      <w:pPr>
+        <w:tabs>
+          <w:tab w:val="left" w:pos="6589"/>
+        </w:tabs>
+      </w:pPr>
+      <w:r>
+        <w:rPr>
+          <w:noProof/>
+        </w:rPr>
+        <w:drawing>
+          <wp:anchor distT="0" distB="0" distL="114300" distR="114300" simplePos="0" relativeHeight="251710464" behindDoc="0" locked="0" layoutInCell="1" allowOverlap="1" wp14:anchorId="14759BE8" wp14:editId="6790C37C">
+            <wp:simplePos x="0" y="0"/>
+            <wp:positionH relativeFrom="margin">
+              <wp:posOffset>3464560</wp:posOffset>
+            </wp:positionH>
+            <wp:positionV relativeFrom="paragraph">
+              <wp:posOffset>916940</wp:posOffset>
+            </wp:positionV>
+            <wp:extent cx="2268220" cy="1731645"/>
+            <wp:effectExtent l="0" t="0" r="0" b="1905"/>
+            <wp:wrapSquare wrapText="bothSides"/>
+            <wp:docPr id="2" name="Image 2"/>
+            <wp:cNvGraphicFramePr>
+              <a:graphicFrameLocks xmlns:a="http://schemas.openxmlformats.org/drawingml/2006/main" noChangeAspect="1"/>
+            </wp:cNvGraphicFramePr>
+            <a:graphic xmlns:a="http://schemas.openxmlformats.org/drawingml/2006/main">
+              <a:graphicData uri="http://schemas.openxmlformats.org/drawingml/2006/picture">
+                <pic:pic xmlns:pic="http://schemas.openxmlformats.org/drawingml/2006/picture">
+                  <pic:nvPicPr>
+                    <pic:cNvPr id="0" name="Picture 1"/>
+                    <pic:cNvPicPr>
+                      <a:picLocks noChangeAspect="1" noChangeArrowheads="1"/>
+                    </pic:cNvPicPr>
+                  </pic:nvPicPr>
+                  <pic:blipFill rotWithShape="1">
+                    <a:blip r:embed="rId9">
+                      <a:extLst>
+                        <a:ext uri="{28A0092B-C50C-407E-A947-70E740481C1C}">
+                          <a14:useLocalDpi xmlns:a14="http://schemas.microsoft.com/office/drawing/2010/main" val="0"/>
+                        </a:ext>
+                      </a:extLst>
+                    </a:blip>
+                    <a:srcRect l="2128" t="7050" r="7778" b="7496"/>
+                    <a:stretch/>
+                  </pic:blipFill>
+                  <pic:spPr bwMode="auto">
+                    <a:xfrm>
+                      <a:off x="0" y="0"/>
+                      <a:ext cx="2268220" cy="1731645"/>
+                    </a:xfrm>
+                    <a:prstGeom prst="rect">
+                      <a:avLst/>
+                    </a:prstGeom>
+                    <a:noFill/>
+                    <a:ln>
+                      <a:noFill/>
+                    </a:ln>
+                    <a:extLst>
+                      <a:ext uri="{53640926-AAD7-44D8-BBD7-CCE9431645EC}">
+                        <a14:shadowObscured xmlns:a14="http://schemas.microsoft.com/office/drawing/2010/main"/>
+                      </a:ext>
+                    </a:extLst>
+                  </pic:spPr>
+                </pic:pic>
+              </a:graphicData>
+            </a:graphic>
+            <wp14:sizeRelH relativeFrom="margin">
+              <wp14:pctWidth>0</wp14:pctWidth>
+            </wp14:sizeRelH>
+            <wp14:sizeRelV relativeFrom="margin">
+              <wp14:pctHeight>0</wp14:pctHeight>
+            </wp14:sizeRelV>
+          </wp:anchor>
+        </w:drawing>
+      </w:r>
+      <w:r>
+        <w:t>L’application que je suis amené à développer est une To Do List</w:t>
+      </w:r>
+      <w:r>
+        <w:t xml:space="preserve"> avancé</w:t>
+      </w:r>
+      <w:r>
+        <w:t>e</w:t>
+      </w:r>
+      <w:r>
+        <w:t>. Le programme doit donner la possibilité à l’utilisateur de se créer un compte et de s’y connecter. L’utilisateur doit pouvoir ajouter des tâches</w:t>
+      </w:r>
+      <w:r>
+        <w:t xml:space="preserve"> avec une certaine quantité d’informations</w:t>
+      </w:r>
+      <w:r>
+        <w:t xml:space="preserve"> et les gérer à la façon de la méthode Kanban avec des colonnes.</w:t>
+      </w:r>
+      <w:r>
+        <w:t xml:space="preserve"> La gestion des tâches à travers les colonnes doit se faire via le Glisser-Déposer.</w:t>
+      </w:r>
+      <w:r>
+        <w:t xml:space="preserve"> Le logiciel doit également offrir un aspect personnalisable : l’utilisateur doit pouvoir ajouter et supprimer des colonnes, renommer le titre de ces dernières et il doit être en mesure de redimensionner le logiciel comme il le souhaite sans que cela entrave l’interface et les fonctionnalités de l’application. </w:t>
+      </w:r>
+    </w:p>
+    <w:p>
+      <w:pPr>
+        <w:tabs>
+          <w:tab w:val="left" w:pos="6589"/>
+        </w:tabs>
+      </w:pPr>
+      <w:r>
+        <w:rPr>
+          <w:noProof/>
+        </w:rPr>
+        <mc:AlternateContent>
+          <mc:Choice Requires="wps">
+            <w:drawing>
+              <wp:anchor distT="0" distB="0" distL="114300" distR="114300" simplePos="0" relativeHeight="251712512" behindDoc="0" locked="0" layoutInCell="1" allowOverlap="1" wp14:anchorId="485D9EC7" wp14:editId="5A7387FF">
+                <wp:simplePos x="0" y="0"/>
+                <wp:positionH relativeFrom="column">
+                  <wp:posOffset>3481597</wp:posOffset>
+                </wp:positionH>
+                <wp:positionV relativeFrom="paragraph">
+                  <wp:posOffset>866883</wp:posOffset>
+                </wp:positionV>
+                <wp:extent cx="2233930" cy="635"/>
+                <wp:effectExtent l="0" t="0" r="0" b="8255"/>
+                <wp:wrapSquare wrapText="bothSides"/>
+                <wp:docPr id="10" name="Zone de texte 10"/>
+                <wp:cNvGraphicFramePr/>
+                <a:graphic xmlns:a="http://schemas.openxmlformats.org/drawingml/2006/main">
+                  <a:graphicData uri="http://schemas.microsoft.com/office/word/2010/wordprocessingShape">
+                    <wps:wsp>
+                      <wps:cNvSpPr txBox="1"/>
+                      <wps:spPr>
+                        <a:xfrm>
+                          <a:off x="0" y="0"/>
+                          <a:ext cx="2233930" cy="635"/>
+                        </a:xfrm>
+                        <a:prstGeom prst="rect">
+                          <a:avLst/>
+                        </a:prstGeom>
+                        <a:solidFill>
+                          <a:prstClr val="white"/>
+                        </a:solidFill>
+                        <a:ln>
+                          <a:noFill/>
+                        </a:ln>
+                      </wps:spPr>
+                      <wps:txbx>
+                        <w:txbxContent>
+                          <w:p>
+                            <w:pPr>
+                              <w:pStyle w:val="Lgende"/>
+                              <w:rPr>
+                                <w:noProof/>
+                              </w:rPr>
+                            </w:pPr>
+                            <w:r>
+                              <w:t xml:space="preserve">Figure </w:t>
+                            </w:r>
+                            <w:fldSimple w:instr=" SEQ Figure \* ARABIC ">
+                              <w:r>
+                                <w:rPr>
+                                  <w:noProof/>
+                                </w:rPr>
+                                <w:t>1</w:t>
+                              </w:r>
+                            </w:fldSimple>
+                            <w:r>
+                              <w:t xml:space="preserve"> : Méthode Kanban</w:t>
+                            </w:r>
+                          </w:p>
+                        </w:txbxContent>
+                      </wps:txbx>
+                      <wps:bodyPr rot="0" spcFirstLastPara="0" vertOverflow="overflow" horzOverflow="overflow" vert="horz" wrap="square" lIns="0" tIns="0" rIns="0" bIns="0" numCol="1" spcCol="0" rtlCol="0" fromWordArt="0" anchor="t" anchorCtr="0" forceAA="0" compatLnSpc="1">
+                        <a:prstTxWarp prst="textNoShape">
+                          <a:avLst/>
+                        </a:prstTxWarp>
+                        <a:spAutoFit/>
+                      </wps:bodyPr>
+                    </wps:wsp>
+                  </a:graphicData>
+                </a:graphic>
+                <wp14:sizeRelH relativeFrom="margin">
+                  <wp14:pctWidth>0</wp14:pctWidth>
+                </wp14:sizeRelH>
+              </wp:anchor>
+            </w:drawing>
+          </mc:Choice>
+          <mc:Fallback>
+            <w:pict>
+              <v:shapetype w14:anchorId="485D9EC7" id="_x0000_t202" coordsize="21600,21600" o:spt="202" path="m,l,21600r21600,l21600,xe">
+                <v:stroke joinstyle="miter"/>
+                <v:path gradientshapeok="t" o:connecttype="rect"/>
+              </v:shapetype>
+              <v:shape id="Zone de texte 10" o:spid="_x0000_s1026" type="#_x0000_t202" style="position:absolute;left:0;text-align:left;margin-left:274.15pt;margin-top:68.25pt;width:175.9pt;height:.05pt;z-index:251712512;visibility:visible;mso-wrap-style:square;mso-width-percent:0;mso-wrap-distance-left:9pt;mso-wrap-distance-top:0;mso-wrap-distance-right:9pt;mso-wrap-distance-bottom:0;mso-position-horizontal:absolute;mso-position-horizontal-relative:text;mso-position-vertical:absolute;mso-position-vertical-relative:text;mso-width-percent:0;mso-width-relative:margin;v-text-anchor:top" o:gfxdata="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" stroked="f">
+                <v:textbox style="mso-fit-shape-to-text:t" inset="0,0,0,0">
+                  <w:txbxContent>
+                    <w:p>
+                      <w:pPr>
+                        <w:pStyle w:val="Lgende"/>
+                        <w:rPr>
+                          <w:noProof/>
+                        </w:rPr>
+                      </w:pPr>
+                      <w:r>
+                        <w:t xml:space="preserve">Figure </w:t>
+                      </w:r>
+                      <w:fldSimple w:instr=" SEQ Figure \* ARABIC ">
+                        <w:r>
+                          <w:rPr>
+                            <w:noProof/>
+                          </w:rPr>
+                          <w:t>1</w:t>
+                        </w:r>
+                      </w:fldSimple>
+                      <w:r>
+                        <w:t xml:space="preserve"> : Méthode Kanban</w:t>
+                      </w:r>
+                    </w:p>
+                  </w:txbxContent>
+                </v:textbox>
+                <w10:wrap type="square"/>
+              </v:shape>
+            </w:pict>
+          </mc:Fallback>
+        </mc:AlternateContent>
       </w:r>
     </w:p>
     <w:p>
       <w:pPr>
         <w:pStyle w:val="Titre1"/>
         <w:sectPr>
-          <w:headerReference w:type="default" r:id="rId9"/>
-          <w:footerReference w:type="default" r:id="rId10"/>
+          <w:headerReference w:type="default" r:id="rId10"/>
+          <w:footerReference w:type="default" r:id="rId11"/>
           <w:pgSz w:w="11906" w:h="16838"/>
           <w:pgMar w:top="1417" w:right="1417" w:bottom="1417" w:left="1417" w:header="708" w:footer="454" w:gutter="0"/>
           <w:cols w:space="708"/>
@@ -2422,7 +2672,7 @@
       <w:pPr>
         <w:pStyle w:val="Titre1"/>
       </w:pPr>
-      <w:bookmarkStart w:id="2" w:name="_Toc168035515"/>
+      <w:bookmarkStart w:id="2" w:name="_Toc168055229"/>
       <w:r>
         <w:lastRenderedPageBreak/>
         <w:t>Planification initiale</w:t>
@@ -2480,7 +2730,7 @@
                     <pic:cNvPicPr/>
                   </pic:nvPicPr>
                   <pic:blipFill>
-                    <a:blip r:embed="rId11">
+                    <a:blip r:embed="rId12">
                       <a:extLst>
                         <a:ext uri="{28A0092B-C50C-407E-A947-70E740481C1C}">
                           <a14:useLocalDpi xmlns:a14="http://schemas.microsoft.com/office/drawing/2010/main" val="0"/>
@@ -2594,7 +2844,7 @@
                     <pic:cNvPicPr/>
                   </pic:nvPicPr>
                   <pic:blipFill>
-                    <a:blip r:embed="rId12">
+                    <a:blip r:embed="rId13">
                       <a:extLst>
                         <a:ext uri="{28A0092B-C50C-407E-A947-70E740481C1C}">
                           <a14:useLocalDpi xmlns:a14="http://schemas.microsoft.com/office/drawing/2010/main" val="0"/>
@@ -2664,7 +2914,7 @@
                     <pic:cNvPicPr/>
                   </pic:nvPicPr>
                   <pic:blipFill>
-                    <a:blip r:embed="rId13">
+                    <a:blip r:embed="rId14">
                       <a:extLst>
                         <a:ext uri="{28A0092B-C50C-407E-A947-70E740481C1C}">
                           <a14:useLocalDpi xmlns:a14="http://schemas.microsoft.com/office/drawing/2010/main" val="0"/>
@@ -2726,7 +2976,7 @@
                     <pic:cNvPicPr/>
                   </pic:nvPicPr>
                   <pic:blipFill>
-                    <a:blip r:embed="rId14">
+                    <a:blip r:embed="rId15">
                       <a:extLst>
                         <a:ext uri="{28A0092B-C50C-407E-A947-70E740481C1C}">
                           <a14:useLocalDpi xmlns:a14="http://schemas.microsoft.com/office/drawing/2010/main" val="0"/>
@@ -2789,7 +3039,7 @@
                     <pic:cNvPicPr/>
                   </pic:nvPicPr>
                   <pic:blipFill>
-                    <a:blip r:embed="rId15">
+                    <a:blip r:embed="rId16">
                       <a:extLst>
                         <a:ext uri="{28A0092B-C50C-407E-A947-70E740481C1C}">
                           <a14:useLocalDpi xmlns:a14="http://schemas.microsoft.com/office/drawing/2010/main" val="0"/>
@@ -2851,7 +3101,7 @@
                     <pic:cNvPicPr/>
                   </pic:nvPicPr>
                   <pic:blipFill>
-                    <a:blip r:embed="rId16">
+                    <a:blip r:embed="rId17">
                       <a:extLst>
                         <a:ext uri="{28A0092B-C50C-407E-A947-70E740481C1C}">
                           <a14:useLocalDpi xmlns:a14="http://schemas.microsoft.com/office/drawing/2010/main" val="0"/>
@@ -2914,7 +3164,7 @@
                     <pic:cNvPicPr/>
                   </pic:nvPicPr>
                   <pic:blipFill>
-                    <a:blip r:embed="rId17">
+                    <a:blip r:embed="rId18">
                       <a:extLst>
                         <a:ext uri="{28A0092B-C50C-407E-A947-70E740481C1C}">
                           <a14:useLocalDpi xmlns:a14="http://schemas.microsoft.com/office/drawing/2010/main" val="0"/>
@@ -2976,7 +3226,7 @@
                     <pic:cNvPicPr/>
                   </pic:nvPicPr>
                   <pic:blipFill>
-                    <a:blip r:embed="rId18">
+                    <a:blip r:embed="rId19">
                       <a:extLst>
                         <a:ext uri="{28A0092B-C50C-407E-A947-70E740481C1C}">
                           <a14:useLocalDpi xmlns:a14="http://schemas.microsoft.com/office/drawing/2010/main" val="0"/>
@@ -3038,7 +3288,7 @@
                     <pic:cNvPicPr/>
                   </pic:nvPicPr>
                   <pic:blipFill>
-                    <a:blip r:embed="rId19">
+                    <a:blip r:embed="rId20">
                       <a:extLst>
                         <a:ext uri="{28A0092B-C50C-407E-A947-70E740481C1C}">
                           <a14:useLocalDpi xmlns:a14="http://schemas.microsoft.com/office/drawing/2010/main" val="0"/>
@@ -3090,68 +3340,6 @@
             <wp:effectExtent l="0" t="0" r="0" b="0"/>
             <wp:wrapTopAndBottom/>
             <wp:docPr id="22" name="Image 22"/>
-            <wp:cNvGraphicFramePr>
-              <a:graphicFrameLocks xmlns:a="http://schemas.openxmlformats.org/drawingml/2006/main" noChangeAspect="1"/>
-            </wp:cNvGraphicFramePr>
-            <a:graphic xmlns:a="http://schemas.openxmlformats.org/drawingml/2006/main">
-              <a:graphicData uri="http://schemas.openxmlformats.org/drawingml/2006/picture">
-                <pic:pic xmlns:pic="http://schemas.openxmlformats.org/drawingml/2006/picture">
-                  <pic:nvPicPr>
-                    <pic:cNvPr id="1" name=""/>
-                    <pic:cNvPicPr/>
-                  </pic:nvPicPr>
-                  <pic:blipFill>
-                    <a:blip r:embed="rId20">
-                      <a:extLst>
-                        <a:ext uri="{28A0092B-C50C-407E-A947-70E740481C1C}">
-                          <a14:useLocalDpi xmlns:a14="http://schemas.microsoft.com/office/drawing/2010/main" val="0"/>
-                        </a:ext>
-                      </a:extLst>
-                    </a:blip>
-                    <a:stretch>
-                      <a:fillRect/>
-                    </a:stretch>
-                  </pic:blipFill>
-                  <pic:spPr>
-                    <a:xfrm>
-                      <a:off x="0" y="0"/>
-                      <a:ext cx="9000000" cy="1681548"/>
-                    </a:xfrm>
-                    <a:prstGeom prst="rect">
-                      <a:avLst/>
-                    </a:prstGeom>
-                  </pic:spPr>
-                </pic:pic>
-              </a:graphicData>
-            </a:graphic>
-            <wp14:sizeRelH relativeFrom="margin">
-              <wp14:pctWidth>0</wp14:pctWidth>
-            </wp14:sizeRelH>
-            <wp14:sizeRelV relativeFrom="margin">
-              <wp14:pctHeight>0</wp14:pctHeight>
-            </wp14:sizeRelV>
-          </wp:anchor>
-        </w:drawing>
-      </w:r>
-    </w:p>
-    <w:p>
-      <w:r>
-        <w:rPr>
-          <w:noProof/>
-        </w:rPr>
-        <w:drawing>
-          <wp:anchor distT="0" distB="0" distL="114300" distR="114300" simplePos="0" relativeHeight="251659264" behindDoc="0" locked="0" layoutInCell="1" allowOverlap="1" wp14:anchorId="2B758326" wp14:editId="4AA294AD">
-            <wp:simplePos x="0" y="0"/>
-            <wp:positionH relativeFrom="margin">
-              <wp:align>center</wp:align>
-            </wp:positionH>
-            <wp:positionV relativeFrom="paragraph">
-              <wp:posOffset>2540</wp:posOffset>
-            </wp:positionV>
-            <wp:extent cx="9000000" cy="1681548"/>
-            <wp:effectExtent l="0" t="0" r="0" b="0"/>
-            <wp:wrapTopAndBottom/>
-            <wp:docPr id="23" name="Image 23"/>
             <wp:cNvGraphicFramePr>
               <a:graphicFrameLocks xmlns:a="http://schemas.openxmlformats.org/drawingml/2006/main" noChangeAspect="1"/>
             </wp:cNvGraphicFramePr>
@@ -3202,6 +3390,68 @@
           <w:noProof/>
         </w:rPr>
         <w:drawing>
+          <wp:anchor distT="0" distB="0" distL="114300" distR="114300" simplePos="0" relativeHeight="251659264" behindDoc="0" locked="0" layoutInCell="1" allowOverlap="1" wp14:anchorId="2B758326" wp14:editId="4AA294AD">
+            <wp:simplePos x="0" y="0"/>
+            <wp:positionH relativeFrom="margin">
+              <wp:align>center</wp:align>
+            </wp:positionH>
+            <wp:positionV relativeFrom="paragraph">
+              <wp:posOffset>2540</wp:posOffset>
+            </wp:positionV>
+            <wp:extent cx="9000000" cy="1681548"/>
+            <wp:effectExtent l="0" t="0" r="0" b="0"/>
+            <wp:wrapTopAndBottom/>
+            <wp:docPr id="23" name="Image 23"/>
+            <wp:cNvGraphicFramePr>
+              <a:graphicFrameLocks xmlns:a="http://schemas.openxmlformats.org/drawingml/2006/main" noChangeAspect="1"/>
+            </wp:cNvGraphicFramePr>
+            <a:graphic xmlns:a="http://schemas.openxmlformats.org/drawingml/2006/main">
+              <a:graphicData uri="http://schemas.openxmlformats.org/drawingml/2006/picture">
+                <pic:pic xmlns:pic="http://schemas.openxmlformats.org/drawingml/2006/picture">
+                  <pic:nvPicPr>
+                    <pic:cNvPr id="1" name=""/>
+                    <pic:cNvPicPr/>
+                  </pic:nvPicPr>
+                  <pic:blipFill>
+                    <a:blip r:embed="rId22">
+                      <a:extLst>
+                        <a:ext uri="{28A0092B-C50C-407E-A947-70E740481C1C}">
+                          <a14:useLocalDpi xmlns:a14="http://schemas.microsoft.com/office/drawing/2010/main" val="0"/>
+                        </a:ext>
+                      </a:extLst>
+                    </a:blip>
+                    <a:stretch>
+                      <a:fillRect/>
+                    </a:stretch>
+                  </pic:blipFill>
+                  <pic:spPr>
+                    <a:xfrm>
+                      <a:off x="0" y="0"/>
+                      <a:ext cx="9000000" cy="1681548"/>
+                    </a:xfrm>
+                    <a:prstGeom prst="rect">
+                      <a:avLst/>
+                    </a:prstGeom>
+                  </pic:spPr>
+                </pic:pic>
+              </a:graphicData>
+            </a:graphic>
+            <wp14:sizeRelH relativeFrom="margin">
+              <wp14:pctWidth>0</wp14:pctWidth>
+            </wp14:sizeRelH>
+            <wp14:sizeRelV relativeFrom="margin">
+              <wp14:pctHeight>0</wp14:pctHeight>
+            </wp14:sizeRelV>
+          </wp:anchor>
+        </w:drawing>
+      </w:r>
+    </w:p>
+    <w:p>
+      <w:r>
+        <w:rPr>
+          <w:noProof/>
+        </w:rPr>
+        <w:drawing>
           <wp:anchor distT="0" distB="0" distL="114300" distR="114300" simplePos="0" relativeHeight="251660288" behindDoc="0" locked="0" layoutInCell="1" allowOverlap="1" wp14:anchorId="1C026E93" wp14:editId="5A2E7BD9">
             <wp:simplePos x="0" y="0"/>
             <wp:positionH relativeFrom="margin">
@@ -3225,7 +3475,7 @@
                     <pic:cNvPicPr/>
                   </pic:nvPicPr>
                   <pic:blipFill>
-                    <a:blip r:embed="rId22">
+                    <a:blip r:embed="rId23">
                       <a:extLst>
                         <a:ext uri="{28A0092B-C50C-407E-A947-70E740481C1C}">
                           <a14:useLocalDpi xmlns:a14="http://schemas.microsoft.com/office/drawing/2010/main" val="0"/>
@@ -3288,7 +3538,7 @@
                     <pic:cNvPicPr/>
                   </pic:nvPicPr>
                   <pic:blipFill>
-                    <a:blip r:embed="rId23">
+                    <a:blip r:embed="rId24">
                       <a:extLst>
                         <a:ext uri="{28A0092B-C50C-407E-A947-70E740481C1C}">
                           <a14:useLocalDpi xmlns:a14="http://schemas.microsoft.com/office/drawing/2010/main" val="0"/>
@@ -3350,7 +3600,7 @@
                     <pic:cNvPicPr/>
                   </pic:nvPicPr>
                   <pic:blipFill>
-                    <a:blip r:embed="rId24">
+                    <a:blip r:embed="rId25">
                       <a:extLst>
                         <a:ext uri="{28A0092B-C50C-407E-A947-70E740481C1C}">
                           <a14:useLocalDpi xmlns:a14="http://schemas.microsoft.com/office/drawing/2010/main" val="0"/>
@@ -3413,7 +3663,7 @@
                     <pic:cNvPicPr/>
                   </pic:nvPicPr>
                   <pic:blipFill>
-                    <a:blip r:embed="rId25">
+                    <a:blip r:embed="rId26">
                       <a:extLst>
                         <a:ext uri="{28A0092B-C50C-407E-A947-70E740481C1C}">
                           <a14:useLocalDpi xmlns:a14="http://schemas.microsoft.com/office/drawing/2010/main" val="0"/>
@@ -3475,7 +3725,7 @@
                     <pic:cNvPicPr/>
                   </pic:nvPicPr>
                   <pic:blipFill>
-                    <a:blip r:embed="rId26">
+                    <a:blip r:embed="rId27">
                       <a:extLst>
                         <a:ext uri="{28A0092B-C50C-407E-A947-70E740481C1C}">
                           <a14:useLocalDpi xmlns:a14="http://schemas.microsoft.com/office/drawing/2010/main" val="0"/>
@@ -3537,7 +3787,7 @@
                     <pic:cNvPicPr/>
                   </pic:nvPicPr>
                   <pic:blipFill>
-                    <a:blip r:embed="rId27">
+                    <a:blip r:embed="rId28">
                       <a:extLst>
                         <a:ext uri="{28A0092B-C50C-407E-A947-70E740481C1C}">
                           <a14:useLocalDpi xmlns:a14="http://schemas.microsoft.com/office/drawing/2010/main" val="0"/>
@@ -3600,7 +3850,7 @@
                     <pic:cNvPicPr/>
                   </pic:nvPicPr>
                   <pic:blipFill>
-                    <a:blip r:embed="rId28">
+                    <a:blip r:embed="rId29">
                       <a:extLst>
                         <a:ext uri="{28A0092B-C50C-407E-A947-70E740481C1C}">
                           <a14:useLocalDpi xmlns:a14="http://schemas.microsoft.com/office/drawing/2010/main" val="0"/>
@@ -3651,68 +3901,6 @@
             <wp:effectExtent l="0" t="0" r="0" b="3175"/>
             <wp:wrapTopAndBottom/>
             <wp:docPr id="32" name="Image 32"/>
-            <wp:cNvGraphicFramePr>
-              <a:graphicFrameLocks xmlns:a="http://schemas.openxmlformats.org/drawingml/2006/main" noChangeAspect="1"/>
-            </wp:cNvGraphicFramePr>
-            <a:graphic xmlns:a="http://schemas.openxmlformats.org/drawingml/2006/main">
-              <a:graphicData uri="http://schemas.openxmlformats.org/drawingml/2006/picture">
-                <pic:pic xmlns:pic="http://schemas.openxmlformats.org/drawingml/2006/picture">
-                  <pic:nvPicPr>
-                    <pic:cNvPr id="1" name=""/>
-                    <pic:cNvPicPr/>
-                  </pic:nvPicPr>
-                  <pic:blipFill>
-                    <a:blip r:embed="rId29">
-                      <a:extLst>
-                        <a:ext uri="{28A0092B-C50C-407E-A947-70E740481C1C}">
-                          <a14:useLocalDpi xmlns:a14="http://schemas.microsoft.com/office/drawing/2010/main" val="0"/>
-                        </a:ext>
-                      </a:extLst>
-                    </a:blip>
-                    <a:stretch>
-                      <a:fillRect/>
-                    </a:stretch>
-                  </pic:blipFill>
-                  <pic:spPr>
-                    <a:xfrm>
-                      <a:off x="0" y="0"/>
-                      <a:ext cx="9000000" cy="1578373"/>
-                    </a:xfrm>
-                    <a:prstGeom prst="rect">
-                      <a:avLst/>
-                    </a:prstGeom>
-                  </pic:spPr>
-                </pic:pic>
-              </a:graphicData>
-            </a:graphic>
-            <wp14:sizeRelH relativeFrom="margin">
-              <wp14:pctWidth>0</wp14:pctWidth>
-            </wp14:sizeRelH>
-            <wp14:sizeRelV relativeFrom="margin">
-              <wp14:pctHeight>0</wp14:pctHeight>
-            </wp14:sizeRelV>
-          </wp:anchor>
-        </w:drawing>
-      </w:r>
-    </w:p>
-    <w:p>
-      <w:r>
-        <w:rPr>
-          <w:noProof/>
-        </w:rPr>
-        <w:drawing>
-          <wp:anchor distT="0" distB="0" distL="114300" distR="114300" simplePos="0" relativeHeight="251668480" behindDoc="0" locked="0" layoutInCell="1" allowOverlap="1" wp14:anchorId="25D07AB8" wp14:editId="1CF71159">
-            <wp:simplePos x="0" y="0"/>
-            <wp:positionH relativeFrom="margin">
-              <wp:align>center</wp:align>
-            </wp:positionH>
-            <wp:positionV relativeFrom="paragraph">
-              <wp:posOffset>2540</wp:posOffset>
-            </wp:positionV>
-            <wp:extent cx="9000000" cy="1578373"/>
-            <wp:effectExtent l="0" t="0" r="0" b="3175"/>
-            <wp:wrapTopAndBottom/>
-            <wp:docPr id="33" name="Image 33"/>
             <wp:cNvGraphicFramePr>
               <a:graphicFrameLocks xmlns:a="http://schemas.openxmlformats.org/drawingml/2006/main" noChangeAspect="1"/>
             </wp:cNvGraphicFramePr>
@@ -3762,6 +3950,68 @@
         <w:rPr>
           <w:noProof/>
         </w:rPr>
+        <w:drawing>
+          <wp:anchor distT="0" distB="0" distL="114300" distR="114300" simplePos="0" relativeHeight="251668480" behindDoc="0" locked="0" layoutInCell="1" allowOverlap="1" wp14:anchorId="25D07AB8" wp14:editId="1CF71159">
+            <wp:simplePos x="0" y="0"/>
+            <wp:positionH relativeFrom="margin">
+              <wp:align>center</wp:align>
+            </wp:positionH>
+            <wp:positionV relativeFrom="paragraph">
+              <wp:posOffset>2540</wp:posOffset>
+            </wp:positionV>
+            <wp:extent cx="9000000" cy="1578373"/>
+            <wp:effectExtent l="0" t="0" r="0" b="3175"/>
+            <wp:wrapTopAndBottom/>
+            <wp:docPr id="33" name="Image 33"/>
+            <wp:cNvGraphicFramePr>
+              <a:graphicFrameLocks xmlns:a="http://schemas.openxmlformats.org/drawingml/2006/main" noChangeAspect="1"/>
+            </wp:cNvGraphicFramePr>
+            <a:graphic xmlns:a="http://schemas.openxmlformats.org/drawingml/2006/main">
+              <a:graphicData uri="http://schemas.openxmlformats.org/drawingml/2006/picture">
+                <pic:pic xmlns:pic="http://schemas.openxmlformats.org/drawingml/2006/picture">
+                  <pic:nvPicPr>
+                    <pic:cNvPr id="1" name=""/>
+                    <pic:cNvPicPr/>
+                  </pic:nvPicPr>
+                  <pic:blipFill>
+                    <a:blip r:embed="rId31">
+                      <a:extLst>
+                        <a:ext uri="{28A0092B-C50C-407E-A947-70E740481C1C}">
+                          <a14:useLocalDpi xmlns:a14="http://schemas.microsoft.com/office/drawing/2010/main" val="0"/>
+                        </a:ext>
+                      </a:extLst>
+                    </a:blip>
+                    <a:stretch>
+                      <a:fillRect/>
+                    </a:stretch>
+                  </pic:blipFill>
+                  <pic:spPr>
+                    <a:xfrm>
+                      <a:off x="0" y="0"/>
+                      <a:ext cx="9000000" cy="1578373"/>
+                    </a:xfrm>
+                    <a:prstGeom prst="rect">
+                      <a:avLst/>
+                    </a:prstGeom>
+                  </pic:spPr>
+                </pic:pic>
+              </a:graphicData>
+            </a:graphic>
+            <wp14:sizeRelH relativeFrom="margin">
+              <wp14:pctWidth>0</wp14:pctWidth>
+            </wp14:sizeRelH>
+            <wp14:sizeRelV relativeFrom="margin">
+              <wp14:pctHeight>0</wp14:pctHeight>
+            </wp14:sizeRelV>
+          </wp:anchor>
+        </w:drawing>
+      </w:r>
+    </w:p>
+    <w:p>
+      <w:r>
+        <w:rPr>
+          <w:noProof/>
+        </w:rPr>
         <w:lastRenderedPageBreak/>
         <w:drawing>
           <wp:anchor distT="0" distB="0" distL="114300" distR="114300" simplePos="0" relativeHeight="251669504" behindDoc="0" locked="0" layoutInCell="1" allowOverlap="1" wp14:anchorId="53619B22" wp14:editId="4D613DDA">
@@ -3787,7 +4037,7 @@
                     <pic:cNvPicPr/>
                   </pic:nvPicPr>
                   <pic:blipFill>
-                    <a:blip r:embed="rId31">
+                    <a:blip r:embed="rId32">
                       <a:extLst>
                         <a:ext uri="{28A0092B-C50C-407E-A947-70E740481C1C}">
                           <a14:useLocalDpi xmlns:a14="http://schemas.microsoft.com/office/drawing/2010/main" val="0"/>
@@ -3849,7 +4099,7 @@
                     <pic:cNvPicPr/>
                   </pic:nvPicPr>
                   <pic:blipFill>
-                    <a:blip r:embed="rId32">
+                    <a:blip r:embed="rId33">
                       <a:extLst>
                         <a:ext uri="{28A0092B-C50C-407E-A947-70E740481C1C}">
                           <a14:useLocalDpi xmlns:a14="http://schemas.microsoft.com/office/drawing/2010/main" val="0"/>
@@ -3913,7 +4163,7 @@
                     <pic:cNvPicPr/>
                   </pic:nvPicPr>
                   <pic:blipFill>
-                    <a:blip r:embed="rId33">
+                    <a:blip r:embed="rId34">
                       <a:extLst>
                         <a:ext uri="{28A0092B-C50C-407E-A947-70E740481C1C}">
                           <a14:useLocalDpi xmlns:a14="http://schemas.microsoft.com/office/drawing/2010/main" val="0"/>
@@ -3973,7 +4223,7 @@
                     <pic:cNvPicPr/>
                   </pic:nvPicPr>
                   <pic:blipFill>
-                    <a:blip r:embed="rId34">
+                    <a:blip r:embed="rId35">
                       <a:extLst>
                         <a:ext uri="{28A0092B-C50C-407E-A947-70E740481C1C}">
                           <a14:useLocalDpi xmlns:a14="http://schemas.microsoft.com/office/drawing/2010/main" val="0"/>
@@ -4024,70 +4274,6 @@
             <wp:effectExtent l="0" t="0" r="0" b="8890"/>
             <wp:wrapTopAndBottom/>
             <wp:docPr id="38" name="Image 38"/>
-            <wp:cNvGraphicFramePr>
-              <a:graphicFrameLocks xmlns:a="http://schemas.openxmlformats.org/drawingml/2006/main" noChangeAspect="1"/>
-            </wp:cNvGraphicFramePr>
-            <a:graphic xmlns:a="http://schemas.openxmlformats.org/drawingml/2006/main">
-              <a:graphicData uri="http://schemas.openxmlformats.org/drawingml/2006/picture">
-                <pic:pic xmlns:pic="http://schemas.openxmlformats.org/drawingml/2006/picture">
-                  <pic:nvPicPr>
-                    <pic:cNvPr id="1" name=""/>
-                    <pic:cNvPicPr/>
-                  </pic:nvPicPr>
-                  <pic:blipFill>
-                    <a:blip r:embed="rId35">
-                      <a:extLst>
-                        <a:ext uri="{28A0092B-C50C-407E-A947-70E740481C1C}">
-                          <a14:useLocalDpi xmlns:a14="http://schemas.microsoft.com/office/drawing/2010/main" val="0"/>
-                        </a:ext>
-                      </a:extLst>
-                    </a:blip>
-                    <a:stretch>
-                      <a:fillRect/>
-                    </a:stretch>
-                  </pic:blipFill>
-                  <pic:spPr>
-                    <a:xfrm>
-                      <a:off x="0" y="0"/>
-                      <a:ext cx="9000000" cy="1572421"/>
-                    </a:xfrm>
-                    <a:prstGeom prst="rect">
-                      <a:avLst/>
-                    </a:prstGeom>
-                  </pic:spPr>
-                </pic:pic>
-              </a:graphicData>
-            </a:graphic>
-            <wp14:sizeRelH relativeFrom="margin">
-              <wp14:pctWidth>0</wp14:pctWidth>
-            </wp14:sizeRelH>
-            <wp14:sizeRelV relativeFrom="margin">
-              <wp14:pctHeight>0</wp14:pctHeight>
-            </wp14:sizeRelV>
-          </wp:anchor>
-        </w:drawing>
-      </w:r>
-    </w:p>
-    <w:p/>
-    <w:p>
-      <w:r>
-        <w:rPr>
-          <w:noProof/>
-        </w:rPr>
-        <w:lastRenderedPageBreak/>
-        <w:drawing>
-          <wp:anchor distT="0" distB="0" distL="114300" distR="114300" simplePos="0" relativeHeight="251675648" behindDoc="0" locked="0" layoutInCell="1" allowOverlap="1" wp14:anchorId="20287052" wp14:editId="560320FB">
-            <wp:simplePos x="0" y="0"/>
-            <wp:positionH relativeFrom="margin">
-              <wp:posOffset>-53340</wp:posOffset>
-            </wp:positionH>
-            <wp:positionV relativeFrom="paragraph">
-              <wp:posOffset>1688465</wp:posOffset>
-            </wp:positionV>
-            <wp:extent cx="9000000" cy="1572421"/>
-            <wp:effectExtent l="0" t="0" r="0" b="8890"/>
-            <wp:wrapTopAndBottom/>
-            <wp:docPr id="41" name="Image 41"/>
             <wp:cNvGraphicFramePr>
               <a:graphicFrameLocks xmlns:a="http://schemas.openxmlformats.org/drawingml/2006/main" noChangeAspect="1"/>
             </wp:cNvGraphicFramePr>
@@ -4131,6 +4317,70 @@
           </wp:anchor>
         </w:drawing>
       </w:r>
+    </w:p>
+    <w:p/>
+    <w:p>
+      <w:r>
+        <w:rPr>
+          <w:noProof/>
+        </w:rPr>
+        <w:lastRenderedPageBreak/>
+        <w:drawing>
+          <wp:anchor distT="0" distB="0" distL="114300" distR="114300" simplePos="0" relativeHeight="251675648" behindDoc="0" locked="0" layoutInCell="1" allowOverlap="1" wp14:anchorId="20287052" wp14:editId="560320FB">
+            <wp:simplePos x="0" y="0"/>
+            <wp:positionH relativeFrom="margin">
+              <wp:posOffset>-53340</wp:posOffset>
+            </wp:positionH>
+            <wp:positionV relativeFrom="paragraph">
+              <wp:posOffset>1688465</wp:posOffset>
+            </wp:positionV>
+            <wp:extent cx="9000000" cy="1572421"/>
+            <wp:effectExtent l="0" t="0" r="0" b="8890"/>
+            <wp:wrapTopAndBottom/>
+            <wp:docPr id="41" name="Image 41"/>
+            <wp:cNvGraphicFramePr>
+              <a:graphicFrameLocks xmlns:a="http://schemas.openxmlformats.org/drawingml/2006/main" noChangeAspect="1"/>
+            </wp:cNvGraphicFramePr>
+            <a:graphic xmlns:a="http://schemas.openxmlformats.org/drawingml/2006/main">
+              <a:graphicData uri="http://schemas.openxmlformats.org/drawingml/2006/picture">
+                <pic:pic xmlns:pic="http://schemas.openxmlformats.org/drawingml/2006/picture">
+                  <pic:nvPicPr>
+                    <pic:cNvPr id="1" name=""/>
+                    <pic:cNvPicPr/>
+                  </pic:nvPicPr>
+                  <pic:blipFill>
+                    <a:blip r:embed="rId37">
+                      <a:extLst>
+                        <a:ext uri="{28A0092B-C50C-407E-A947-70E740481C1C}">
+                          <a14:useLocalDpi xmlns:a14="http://schemas.microsoft.com/office/drawing/2010/main" val="0"/>
+                        </a:ext>
+                      </a:extLst>
+                    </a:blip>
+                    <a:stretch>
+                      <a:fillRect/>
+                    </a:stretch>
+                  </pic:blipFill>
+                  <pic:spPr>
+                    <a:xfrm>
+                      <a:off x="0" y="0"/>
+                      <a:ext cx="9000000" cy="1572421"/>
+                    </a:xfrm>
+                    <a:prstGeom prst="rect">
+                      <a:avLst/>
+                    </a:prstGeom>
+                  </pic:spPr>
+                </pic:pic>
+              </a:graphicData>
+            </a:graphic>
+            <wp14:sizeRelH relativeFrom="margin">
+              <wp14:pctWidth>0</wp14:pctWidth>
+            </wp14:sizeRelH>
+            <wp14:sizeRelV relativeFrom="margin">
+              <wp14:pctHeight>0</wp14:pctHeight>
+            </wp14:sizeRelV>
+          </wp:anchor>
+        </w:drawing>
+      </w:r>
       <w:r>
         <w:rPr>
           <w:noProof/>
@@ -4159,7 +4409,7 @@
                     <pic:cNvPicPr/>
                   </pic:nvPicPr>
                   <pic:blipFill>
-                    <a:blip r:embed="rId37">
+                    <a:blip r:embed="rId38">
                       <a:extLst>
                         <a:ext uri="{28A0092B-C50C-407E-A947-70E740481C1C}">
                           <a14:useLocalDpi xmlns:a14="http://schemas.microsoft.com/office/drawing/2010/main" val="0"/>
@@ -4207,7 +4457,7 @@
       <w:pPr>
         <w:pStyle w:val="Titre1"/>
       </w:pPr>
-      <w:bookmarkStart w:id="3" w:name="_Toc168035516"/>
+      <w:bookmarkStart w:id="3" w:name="_Toc168055230"/>
       <w:r>
         <w:lastRenderedPageBreak/>
         <w:t>Analyse</w:t>
@@ -4218,7 +4468,7 @@
       <w:pPr>
         <w:pStyle w:val="Titre2"/>
       </w:pPr>
-      <w:bookmarkStart w:id="4" w:name="_Toc168035517"/>
+      <w:bookmarkStart w:id="4" w:name="_Toc168055231"/>
       <w:r>
         <w:t>Planification détaillée</w:t>
       </w:r>
@@ -4229,7 +4479,7 @@
       <w:pPr>
         <w:pStyle w:val="Titre2"/>
       </w:pPr>
-      <w:bookmarkStart w:id="5" w:name="_Toc168035518"/>
+      <w:bookmarkStart w:id="5" w:name="_Toc168055232"/>
       <w:r>
         <w:t>Méthodologie</w:t>
       </w:r>
@@ -4242,7 +4492,7 @@
       <w:pPr>
         <w:pStyle w:val="Titre3"/>
       </w:pPr>
-      <w:bookmarkStart w:id="6" w:name="_Toc168035519"/>
+      <w:bookmarkStart w:id="6" w:name="_Toc168055233"/>
       <w:r>
         <w:t>Méthode de gestion de projet</w:t>
       </w:r>
@@ -5005,7 +5255,7 @@
       <w:pPr>
         <w:pStyle w:val="Titre3"/>
       </w:pPr>
-      <w:bookmarkStart w:id="7" w:name="_Toc168035520"/>
+      <w:bookmarkStart w:id="7" w:name="_Toc168055234"/>
       <w:r>
         <w:t>Sauvegarde</w:t>
       </w:r>
@@ -5224,7 +5474,7 @@
       <w:pPr>
         <w:pStyle w:val="Titre2"/>
       </w:pPr>
-      <w:bookmarkStart w:id="8" w:name="_Toc168035521"/>
+      <w:bookmarkStart w:id="8" w:name="_Toc168055235"/>
       <w:r>
         <w:t>Conception</w:t>
       </w:r>
@@ -5234,7 +5484,7 @@
       <w:pPr>
         <w:pStyle w:val="Titre3"/>
       </w:pPr>
-      <w:bookmarkStart w:id="9" w:name="_Toc168035522"/>
+      <w:bookmarkStart w:id="9" w:name="_Toc168055236"/>
       <w:r>
         <w:t>Modélisation de la base de données</w:t>
       </w:r>
@@ -5426,7 +5676,7 @@
                     </pic:cNvPicPr>
                   </pic:nvPicPr>
                   <pic:blipFill>
-                    <a:blip r:embed="rId38">
+                    <a:blip r:embed="rId39">
                       <a:extLst>
                         <a:ext uri="{28A0092B-C50C-407E-A947-70E740481C1C}">
                           <a14:useLocalDpi xmlns:a14="http://schemas.microsoft.com/office/drawing/2010/main" val="0"/>
@@ -5466,7 +5716,7 @@
           <w:rPr>
             <w:noProof/>
           </w:rPr>
-          <w:t>1</w:t>
+          <w:t>2</w:t>
         </w:r>
       </w:fldSimple>
       <w:r>
@@ -5594,7 +5844,7 @@
                     </pic:cNvPicPr>
                   </pic:nvPicPr>
                   <pic:blipFill>
-                    <a:blip r:embed="rId39">
+                    <a:blip r:embed="rId40">
                       <a:extLst>
                         <a:ext uri="{28A0092B-C50C-407E-A947-70E740481C1C}">
                           <a14:useLocalDpi xmlns:a14="http://schemas.microsoft.com/office/drawing/2010/main" val="0"/>
@@ -5634,7 +5884,7 @@
           <w:rPr>
             <w:noProof/>
           </w:rPr>
-          <w:t>2</w:t>
+          <w:t>3</w:t>
         </w:r>
       </w:fldSimple>
       <w:r>
@@ -5690,7 +5940,7 @@
                     </pic:cNvPicPr>
                   </pic:nvPicPr>
                   <pic:blipFill>
-                    <a:blip r:embed="rId40">
+                    <a:blip r:embed="rId41">
                       <a:extLst>
                         <a:ext uri="{28A0092B-C50C-407E-A947-70E740481C1C}">
                           <a14:useLocalDpi xmlns:a14="http://schemas.microsoft.com/office/drawing/2010/main" val="0"/>
@@ -5730,7 +5980,7 @@
           <w:rPr>
             <w:noProof/>
           </w:rPr>
-          <w:t>3</w:t>
+          <w:t>4</w:t>
         </w:r>
       </w:fldSimple>
       <w:r>
@@ -5894,7 +6144,7 @@
       <w:pPr>
         <w:pStyle w:val="Titre3"/>
       </w:pPr>
-      <w:bookmarkStart w:id="13" w:name="_Toc168035523"/>
+      <w:bookmarkStart w:id="13" w:name="_Toc168055237"/>
       <w:proofErr w:type="spellStart"/>
       <w:r>
         <w:t>UwAmp</w:t>
@@ -5977,13 +6227,13 @@
       <w:pPr>
         <w:pStyle w:val="Titre3"/>
       </w:pPr>
-      <w:bookmarkStart w:id="14" w:name="_Toc168035524"/>
-      <w:bookmarkStart w:id="15" w:name="_Maquettes"/>
+      <w:bookmarkStart w:id="14" w:name="_Maquettes"/>
+      <w:bookmarkStart w:id="15" w:name="_Toc168055238"/>
+      <w:bookmarkEnd w:id="14"/>
+      <w:r>
+        <w:t>Maquettes</w:t>
+      </w:r>
       <w:bookmarkEnd w:id="15"/>
-      <w:r>
-        <w:t>Maquettes</w:t>
-      </w:r>
-      <w:bookmarkEnd w:id="14"/>
     </w:p>
     <w:p>
       <w:r>
@@ -6007,7 +6257,7 @@
         <mc:AlternateContent>
           <mc:Choice Requires="wpg">
             <w:drawing>
-              <wp:anchor distT="0" distB="0" distL="114300" distR="114300" simplePos="0" relativeHeight="251709440" behindDoc="0" locked="0" layoutInCell="1" allowOverlap="1" wp14:anchorId="3A00F290" wp14:editId="508D593E">
+              <wp:anchor distT="0" distB="0" distL="114300" distR="114300" simplePos="0" relativeHeight="251709440" behindDoc="0" locked="0" layoutInCell="1" allowOverlap="1" wp14:anchorId="3A00F290" wp14:editId="64910CB6">
                 <wp:simplePos x="0" y="0"/>
                 <wp:positionH relativeFrom="column">
                   <wp:posOffset>3894455</wp:posOffset>
@@ -6040,7 +6290,7 @@
                           </pic:cNvPicPr>
                         </pic:nvPicPr>
                         <pic:blipFill>
-                          <a:blip r:embed="rId41" cstate="print">
+                          <a:blip r:embed="rId42" cstate="print">
                             <a:extLst>
                               <a:ext uri="{28A0092B-C50C-407E-A947-70E740481C1C}">
                                 <a14:useLocalDpi xmlns:a14="http://schemas.microsoft.com/office/drawing/2010/main" val="0"/>
@@ -6104,7 +6354,7 @@
                                   <w:rPr>
                                     <w:noProof/>
                                   </w:rPr>
-                                  <w:t>4</w:t>
+                                  <w:t>5</w:t>
                                 </w:r>
                               </w:fldSimple>
                               <w:r>
@@ -6132,7 +6382,7 @@
           </mc:Choice>
           <mc:Fallback>
             <w:pict>
-              <v:group w14:anchorId="3A00F290" id="Groupe 14" o:spid="_x0000_s1026" style="position:absolute;left:0;text-align:left;margin-left:306.65pt;margin-top:4.1pt;width:147.15pt;height:136.15pt;z-index:251709440" coordsize="18688,17291" o:gfxdata="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">
+              <v:group w14:anchorId="3A00F290" id="Groupe 14" o:spid="_x0000_s1027" style="position:absolute;left:0;text-align:left;margin-left:306.65pt;margin-top:4.1pt;width:147.15pt;height:136.15pt;z-index:251709440" coordsize="18688,17291" o:gfxdata="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">
                 <v:shapetype id="_x0000_t75" coordsize="21600,21600" o:spt="75" o:preferrelative="t" path="m@4@5l@4@11@9@11@9@5xe" filled="f" stroked="f">
                   <v:stroke joinstyle="miter"/>
                   <v:formulas>
@@ -6152,14 +6402,10 @@
                   <v:path o:extrusionok="f" gradientshapeok="t" o:connecttype="rect"/>
                   <o:lock v:ext="edit" aspectratio="t"/>
                 </v:shapetype>
-                <v:shape id="Image 6" o:spid="_x0000_s1027" type="#_x0000_t75" style="position:absolute;width:18688;height:14154;visibility:visible;mso-wrap-style:square" o:gfxdata="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">
-                  <v:imagedata r:id="rId42" o:title=""/>
+                <v:shape id="Image 6" o:spid="_x0000_s1028" type="#_x0000_t75" style="position:absolute;width:18688;height:14154;visibility:visible;mso-wrap-style:square" o:gfxdata="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">
+                  <v:imagedata r:id="rId43" o:title=""/>
                 </v:shape>
-                <v:shapetype id="_x0000_t202" coordsize="21600,21600" o:spt="202" path="m,l,21600r21600,l21600,xe">
-                  <v:stroke joinstyle="miter"/>
-                  <v:path gradientshapeok="t" o:connecttype="rect"/>
-                </v:shapetype>
-                <v:shape id="Zone de texte 1" o:spid="_x0000_s1028" type="#_x0000_t202" style="position:absolute;top:14706;width:18688;height:2585;visibility:visible;mso-wrap-style:square;v-text-anchor:top" o:gfxdata="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" stroked="f">
+                <v:shape id="Zone de texte 1" o:spid="_x0000_s1029" type="#_x0000_t202" style="position:absolute;top:14706;width:18688;height:2585;visibility:visible;mso-wrap-style:square;v-text-anchor:top" o:gfxdata="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" stroked="f">
                   <v:textbox style="mso-fit-shape-to-text:t" inset="0,0,0,0">
                     <w:txbxContent>
                       <w:p>
@@ -6180,7 +6426,7 @@
                             <w:rPr>
                               <w:noProof/>
                             </w:rPr>
-                            <w:t>4</w:t>
+                            <w:t>5</w:t>
                           </w:r>
                         </w:fldSimple>
                         <w:r>
@@ -6274,7 +6520,7 @@
                     <pic:cNvPicPr/>
                   </pic:nvPicPr>
                   <pic:blipFill>
-                    <a:blip r:embed="rId43"/>
+                    <a:blip r:embed="rId44"/>
                     <a:stretch>
                       <a:fillRect/>
                     </a:stretch>
@@ -6308,7 +6554,7 @@
           <w:rPr>
             <w:noProof/>
           </w:rPr>
-          <w:t>5</w:t>
+          <w:t>6</w:t>
         </w:r>
       </w:fldSimple>
       <w:r>
@@ -6353,7 +6599,7 @@
                     </pic:cNvPicPr>
                   </pic:nvPicPr>
                   <pic:blipFill>
-                    <a:blip r:embed="rId44" cstate="print">
+                    <a:blip r:embed="rId45" cstate="print">
                       <a:extLst>
                         <a:ext uri="{28A0092B-C50C-407E-A947-70E740481C1C}">
                           <a14:useLocalDpi xmlns:a14="http://schemas.microsoft.com/office/drawing/2010/main" val="0"/>
@@ -6403,7 +6649,7 @@
           <w:rPr>
             <w:noProof/>
           </w:rPr>
-          <w:t>6</w:t>
+          <w:t>7</w:t>
         </w:r>
       </w:fldSimple>
       <w:r>
@@ -6422,7 +6668,7 @@
         </w:rPr>
         <w:lastRenderedPageBreak/>
         <w:drawing>
-          <wp:inline distT="0" distB="0" distL="0" distR="0" wp14:anchorId="1F3AC9E0" wp14:editId="24D1A684">
+          <wp:inline distT="0" distB="0" distL="0" distR="0" wp14:anchorId="1F3AC9E0" wp14:editId="7B2C10E5">
             <wp:extent cx="2912170" cy="2684233"/>
             <wp:effectExtent l="152400" t="152400" r="364490" b="363855"/>
             <wp:docPr id="9" name="Image 9"/>
@@ -6439,7 +6685,7 @@
                     </pic:cNvPicPr>
                   </pic:nvPicPr>
                   <pic:blipFill>
-                    <a:blip r:embed="rId45" cstate="print">
+                    <a:blip r:embed="rId46" cstate="print">
                       <a:extLst>
                         <a:ext uri="{28A0092B-C50C-407E-A947-70E740481C1C}">
                           <a14:useLocalDpi xmlns:a14="http://schemas.microsoft.com/office/drawing/2010/main" val="0"/>
@@ -6489,7 +6735,7 @@
           <w:rPr>
             <w:noProof/>
           </w:rPr>
-          <w:t>7</w:t>
+          <w:t>8</w:t>
         </w:r>
       </w:fldSimple>
       <w:r>
@@ -6536,7 +6782,7 @@
           <w:noProof/>
         </w:rPr>
         <w:drawing>
-          <wp:inline distT="0" distB="0" distL="0" distR="0" wp14:anchorId="61BC7620" wp14:editId="3AE0D89C">
+          <wp:inline distT="0" distB="0" distL="0" distR="0" wp14:anchorId="61BC7620" wp14:editId="7AE69697">
             <wp:extent cx="4160807" cy="2958643"/>
             <wp:effectExtent l="152400" t="152400" r="354330" b="356235"/>
             <wp:docPr id="49" name="Image 49"/>
@@ -6553,7 +6799,7 @@
                     </pic:cNvPicPr>
                   </pic:nvPicPr>
                   <pic:blipFill>
-                    <a:blip r:embed="rId46" cstate="print">
+                    <a:blip r:embed="rId47" cstate="print">
                       <a:extLst>
                         <a:ext uri="{28A0092B-C50C-407E-A947-70E740481C1C}">
                           <a14:useLocalDpi xmlns:a14="http://schemas.microsoft.com/office/drawing/2010/main" val="0"/>
@@ -6603,7 +6849,7 @@
           <w:rPr>
             <w:noProof/>
           </w:rPr>
-          <w:t>8</w:t>
+          <w:t>9</w:t>
         </w:r>
       </w:fldSimple>
       <w:r>
@@ -6622,7 +6868,7 @@
         </w:rPr>
         <w:lastRenderedPageBreak/>
         <w:drawing>
-          <wp:inline distT="0" distB="0" distL="0" distR="0" wp14:anchorId="320967A8" wp14:editId="1A61F42B">
+          <wp:inline distT="0" distB="0" distL="0" distR="0" wp14:anchorId="320967A8" wp14:editId="2ED9F707">
             <wp:extent cx="4195299" cy="2983170"/>
             <wp:effectExtent l="152400" t="152400" r="358140" b="370205"/>
             <wp:docPr id="50" name="Image 50"/>
@@ -6639,7 +6885,7 @@
                     </pic:cNvPicPr>
                   </pic:nvPicPr>
                   <pic:blipFill>
-                    <a:blip r:embed="rId47" cstate="print">
+                    <a:blip r:embed="rId48" cstate="print">
                       <a:extLst>
                         <a:ext uri="{28A0092B-C50C-407E-A947-70E740481C1C}">
                           <a14:useLocalDpi xmlns:a14="http://schemas.microsoft.com/office/drawing/2010/main" val="0"/>
@@ -6689,7 +6935,7 @@
           <w:rPr>
             <w:noProof/>
           </w:rPr>
-          <w:t>9</w:t>
+          <w:t>10</w:t>
         </w:r>
       </w:fldSimple>
       <w:r>
@@ -6727,7 +6973,7 @@
                     </pic:cNvPicPr>
                   </pic:nvPicPr>
                   <pic:blipFill>
-                    <a:blip r:embed="rId48" cstate="print">
+                    <a:blip r:embed="rId49" cstate="print">
                       <a:extLst>
                         <a:ext uri="{28A0092B-C50C-407E-A947-70E740481C1C}">
                           <a14:useLocalDpi xmlns:a14="http://schemas.microsoft.com/office/drawing/2010/main" val="0"/>
@@ -6777,7 +7023,7 @@
           <w:rPr>
             <w:noProof/>
           </w:rPr>
-          <w:t>10</w:t>
+          <w:t>11</w:t>
         </w:r>
       </w:fldSimple>
       <w:r>
@@ -6788,7 +7034,7 @@
       <w:pPr>
         <w:pStyle w:val="Titre3"/>
       </w:pPr>
-      <w:bookmarkStart w:id="19" w:name="_Toc168035525"/>
+      <w:bookmarkStart w:id="19" w:name="_Toc168055239"/>
       <w:r>
         <w:lastRenderedPageBreak/>
         <w:t>Architecture MVC</w:t>
@@ -6836,7 +7082,7 @@
                           </pic:cNvPicPr>
                         </pic:nvPicPr>
                         <pic:blipFill>
-                          <a:blip r:embed="rId49">
+                          <a:blip r:embed="rId50">
                             <a:extLst>
                               <a:ext uri="{28A0092B-C50C-407E-A947-70E740481C1C}">
                                 <a14:useLocalDpi xmlns:a14="http://schemas.microsoft.com/office/drawing/2010/main" val="0"/>
@@ -6899,7 +7145,7 @@
                                   <w:rPr>
                                     <w:noProof/>
                                   </w:rPr>
-                                  <w:t>11</w:t>
+                                  <w:t>12</w:t>
                                 </w:r>
                               </w:fldSimple>
                               <w:r>
@@ -6927,11 +7173,11 @@
           </mc:Choice>
           <mc:Fallback>
             <w:pict>
-              <v:group w14:anchorId="11888317" id="Groupe 4" o:spid="_x0000_s1029" style="position:absolute;left:0;text-align:left;margin-left:0;margin-top:38.15pt;width:453.75pt;height:230.05pt;z-index:251702272;mso-position-horizontal:center;mso-position-horizontal-relative:margin;mso-height-relative:margin" coordsize="57626,29216" o:gfxdata="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">
-                <v:shape id="Image 8" o:spid="_x0000_s1030" type="#_x0000_t75" alt="Une image contenant texte, capture d’écran, Police, diagramme&#10;&#10;Description générée automatiquement" style="position:absolute;width:57626;height:26041;visibility:visible;mso-wrap-style:square" o:gfxdata="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">
-                  <v:imagedata r:id="rId50" o:title="Une image contenant texte, capture d’écran, Police, diagramme&#10;&#10;Description générée automatiquement"/>
+              <v:group w14:anchorId="11888317" id="Groupe 4" o:spid="_x0000_s1030" style="position:absolute;left:0;text-align:left;margin-left:0;margin-top:38.15pt;width:453.75pt;height:230.05pt;z-index:251702272;mso-position-horizontal:center;mso-position-horizontal-relative:margin;mso-height-relative:margin" coordsize="57626,29216" o:gfxdata="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">
+                <v:shape id="Image 8" o:spid="_x0000_s1031" type="#_x0000_t75" alt="Une image contenant texte, capture d’écran, Police, diagramme&#10;&#10;Description générée automatiquement" style="position:absolute;width:57626;height:26041;visibility:visible;mso-wrap-style:square" o:gfxdata="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">
+                  <v:imagedata r:id="rId51" o:title="Une image contenant texte, capture d’écran, Police, diagramme&#10;&#10;Description générée automatiquement"/>
                 </v:shape>
-                <v:shape id="Zone de texte 1" o:spid="_x0000_s1031" type="#_x0000_t202" style="position:absolute;top:26631;width:57626;height:2585;visibility:visible;mso-wrap-style:square;v-text-anchor:top" o:gfxdata="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" stroked="f">
+                <v:shape id="Zone de texte 1" o:spid="_x0000_s1032" type="#_x0000_t202" style="position:absolute;top:26631;width:57626;height:2585;visibility:visible;mso-wrap-style:square;v-text-anchor:top" o:gfxdata="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" stroked="f">
                   <v:textbox style="mso-fit-shape-to-text:t" inset="0,0,0,0">
                     <w:txbxContent>
                       <w:p>
@@ -6951,7 +7197,7 @@
                             <w:rPr>
                               <w:noProof/>
                             </w:rPr>
-                            <w:t>11</w:t>
+                            <w:t>12</w:t>
                           </w:r>
                         </w:fldSimple>
                         <w:r>
@@ -7096,7 +7342,7 @@
                     <pic:cNvPicPr/>
                   </pic:nvPicPr>
                   <pic:blipFill>
-                    <a:blip r:embed="rId51">
+                    <a:blip r:embed="rId52">
                       <a:extLst>
                         <a:ext uri="{28A0092B-C50C-407E-A947-70E740481C1C}">
                           <a14:useLocalDpi xmlns:a14="http://schemas.microsoft.com/office/drawing/2010/main" val="0"/>
@@ -7164,19 +7410,57 @@
       <w:pPr>
         <w:pStyle w:val="Titre2"/>
       </w:pPr>
-      <w:bookmarkStart w:id="22" w:name="_Toc168035526"/>
+      <w:bookmarkStart w:id="22" w:name="_Toc168055240"/>
       <w:r>
         <w:t>Stratégie de test</w:t>
       </w:r>
       <w:bookmarkEnd w:id="22"/>
     </w:p>
-    <w:p/>
-    <w:p/>
+    <w:p>
+      <w:r>
+        <w:t xml:space="preserve">Pour garantir le succès d’un projet, il est fondamental de s’assurer que le résultat du travail accompli soit fonctionnel. Pour ce faire, il faut réaliser des tests. Ces tests permettent de tester les limites de la solution et de détecter d’éventuelles erreurs. Tester est laborieux car il y a de nombreux types de test qui existent et chaque projet nécessite une façon de tester spécifique. C’est pourquoi il est important De planifier une stratégie de tests efficace et adaptée, permettant de couvrir l’étendue de l’ampleur du projet. </w:t>
+      </w:r>
+    </w:p>
+    <w:p>
+      <w:r>
+        <w:t>Dans le cadre du développement d’une application</w:t>
+      </w:r>
+      <w:r>
+        <w:t xml:space="preserve"> fonctionnant avec une base de données SQL</w:t>
+      </w:r>
+      <w:r>
+        <w:t xml:space="preserve">, </w:t>
+      </w:r>
+      <w:r>
+        <w:t xml:space="preserve">il est important de contrôler trois éléments majeurs : </w:t>
+      </w:r>
+      <w:r>
+        <w:t>fonctionnement des fonctionnalités, sécurité, optimisation de l’expérience utilisateur.</w:t>
+      </w:r>
+    </w:p>
+    <w:p>
+      <w:r>
+        <w:t>Les fonctionnalités demandées par le cahier des charges doivent être fonctionnelles et répondre aux critères de satisfaction.</w:t>
+      </w:r>
+    </w:p>
+    <w:p>
+      <w:r>
+        <w:t xml:space="preserve">La sécurité </w:t>
+      </w:r>
+      <w:r>
+        <w:t>doit être primordiale car des données privées vont être potentiellement stockées dans la base de données.</w:t>
+      </w:r>
+    </w:p>
+    <w:p>
+      <w:r>
+        <w:t>L’expérience utilisateur ne doit pas être entravée par des bugs ou par manque de facilité d’utilisation.</w:t>
+      </w:r>
+    </w:p>
     <w:p>
       <w:pPr>
         <w:pStyle w:val="Titre1"/>
       </w:pPr>
-      <w:bookmarkStart w:id="23" w:name="_Toc168035527"/>
+      <w:bookmarkStart w:id="23" w:name="_Toc168055241"/>
       <w:r>
         <w:lastRenderedPageBreak/>
         <w:t>Réalisation</w:t>
@@ -7229,13 +7513,7 @@
         <w:t>Conception de la base de données</w:t>
       </w:r>
       <w:r>
-        <w:t xml:space="preserve">, qu’il y avait une dépendance : </w:t>
-      </w:r>
-      <w:r>
-        <w:t>une tâche ne peut pas exister sans un utilisateur</w:t>
-      </w:r>
-      <w:r>
-        <w:t xml:space="preserve">. De ce fait, je me suis d’abord occupé de programmer la partie </w:t>
+        <w:t xml:space="preserve">, qu’il y avait une dépendance : une tâche ne peut pas exister sans un utilisateur. De ce fait, je me suis d’abord occupé de programmer la partie </w:t>
       </w:r>
       <w:r>
         <w:rPr>
@@ -7266,7 +7544,7 @@
       <w:pPr>
         <w:pStyle w:val="Titre2"/>
       </w:pPr>
-      <w:bookmarkStart w:id="24" w:name="_Toc168035528"/>
+      <w:bookmarkStart w:id="24" w:name="_Toc168055242"/>
       <w:r>
         <w:t>Compte utilisateur</w:t>
       </w:r>
@@ -7276,7 +7554,7 @@
       <w:pPr>
         <w:pStyle w:val="Titre3"/>
       </w:pPr>
-      <w:bookmarkStart w:id="25" w:name="_Toc168035529"/>
+      <w:bookmarkStart w:id="25" w:name="_Toc168055243"/>
       <w:r>
         <w:t>Ha</w:t>
       </w:r>
@@ -7482,7 +7760,7 @@
                     <pic:cNvPicPr/>
                   </pic:nvPicPr>
                   <pic:blipFill>
-                    <a:blip r:embed="rId52"/>
+                    <a:blip r:embed="rId53"/>
                     <a:stretch>
                       <a:fillRect/>
                     </a:stretch>
@@ -7515,7 +7793,7 @@
           <w:rPr>
             <w:noProof/>
           </w:rPr>
-          <w:t>12</w:t>
+          <w:t>13</w:t>
         </w:r>
       </w:fldSimple>
       <w:r>
@@ -7531,7 +7809,7 @@
       <w:pPr>
         <w:pStyle w:val="Titre3"/>
       </w:pPr>
-      <w:bookmarkStart w:id="26" w:name="_Toc168035530"/>
+      <w:bookmarkStart w:id="26" w:name="_Toc168055244"/>
       <w:r>
         <w:lastRenderedPageBreak/>
         <w:t>Création de compte</w:t>
@@ -7568,7 +7846,13 @@
         <w:t xml:space="preserve">es </w:t>
       </w:r>
       <w:r>
-        <w:t>au Contrôleur.</w:t>
+        <w:t>au Contrôleur</w:t>
+      </w:r>
+      <w:r>
+        <w:t xml:space="preserve"> des utilisateurs</w:t>
+      </w:r>
+      <w:r>
+        <w:t>.</w:t>
       </w:r>
     </w:p>
     <w:p>
@@ -7596,7 +7880,7 @@
                     <pic:cNvPicPr/>
                   </pic:nvPicPr>
                   <pic:blipFill>
-                    <a:blip r:embed="rId53"/>
+                    <a:blip r:embed="rId54"/>
                     <a:stretch>
                       <a:fillRect/>
                     </a:stretch>
@@ -7629,7 +7913,7 @@
           <w:rPr>
             <w:noProof/>
           </w:rPr>
-          <w:t>13</w:t>
+          <w:t>14</w:t>
         </w:r>
       </w:fldSimple>
       <w:r>
@@ -7641,7 +7925,13 @@
     </w:p>
     <w:p>
       <w:r>
-        <w:t xml:space="preserve">Le Contrôleur crée alors un objet Utilisateur à partir des informations récoltées pour l’envoyer au Modèle. </w:t>
+        <w:t>Le Contrôleur crée alors un objet Utilisateur à partir des informations récoltées pour l’envoyer au Modèle</w:t>
+      </w:r>
+      <w:r>
+        <w:t xml:space="preserve"> des utilisateurs</w:t>
+      </w:r>
+      <w:r>
+        <w:t xml:space="preserve">. </w:t>
       </w:r>
     </w:p>
     <w:p>
@@ -7665,7 +7955,7 @@
                     <pic:cNvPicPr/>
                   </pic:nvPicPr>
                   <pic:blipFill>
-                    <a:blip r:embed="rId54"/>
+                    <a:blip r:embed="rId55"/>
                     <a:stretch>
                       <a:fillRect/>
                     </a:stretch>
@@ -7763,7 +8053,7 @@
                     <pic:cNvPicPr/>
                   </pic:nvPicPr>
                   <pic:blipFill>
-                    <a:blip r:embed="rId55"/>
+                    <a:blip r:embed="rId56"/>
                     <a:stretch>
                       <a:fillRect/>
                     </a:stretch>
@@ -7794,12 +8084,30 @@
         <w:rPr>
           <w:noProof/>
         </w:rPr>
-        <w:t xml:space="preserve">Pour notifier l’utilisateur du résultat du processus, chaque méthode dans le Contrôleur ou dans le Modèle retourne un booléen et une exception. </w:t>
+        <w:t xml:space="preserve">Pour notifier l’utilisateur du résultat du processus, chaque méthode dans le Contrôleur ou dans le Modèle retourne un </w:t>
       </w:r>
       <w:r>
         <w:rPr>
           <w:noProof/>
         </w:rPr>
+        <w:t xml:space="preserve">tuple </w:t>
+      </w:r>
+      <w:r>
+        <w:rPr>
+          <w:noProof/>
+        </w:rPr>
+        <w:t xml:space="preserve">contenant un </w:t>
+      </w:r>
+      <w:r>
+        <w:rPr>
+          <w:noProof/>
+        </w:rPr>
+        <w:t xml:space="preserve">booléen et une exception. </w:t>
+      </w:r>
+      <w:r>
+        <w:rPr>
+          <w:noProof/>
+        </w:rPr>
         <w:t>Le booléen définit si l’opération s’est correctement déroul</w:t>
       </w:r>
       <w:r>
@@ -7813,7 +8121,7 @@
       <w:pPr>
         <w:pStyle w:val="Titre3"/>
       </w:pPr>
-      <w:bookmarkStart w:id="27" w:name="_Toc168035531"/>
+      <w:bookmarkStart w:id="27" w:name="_Toc168055245"/>
       <w:r>
         <w:t>Login (Connexion à un compte existant)</w:t>
       </w:r>
@@ -7822,6 +8130,9 @@
     <w:p>
       <w:r>
         <w:t xml:space="preserve">Parce </w:t>
+      </w:r>
+      <w:r>
+        <w:t xml:space="preserve">que </w:t>
       </w:r>
       <w:r>
         <w:t>la</w:t>
@@ -7866,12 +8177,217 @@
           <w:rPr>
             <w:rStyle w:val="Lienhypertexte"/>
           </w:rPr>
-          <w:t>la maquette du design du login</w:t>
+          <w:t>la ma</w:t>
+        </w:r>
+        <w:r>
+          <w:rPr>
+            <w:rStyle w:val="Lienhypertexte"/>
+          </w:rPr>
+          <w:t>q</w:t>
+        </w:r>
+        <w:r>
+          <w:rPr>
+            <w:rStyle w:val="Lienhypertexte"/>
+          </w:rPr>
+          <w:t>uette du design du login</w:t>
         </w:r>
       </w:hyperlink>
       <w:r>
         <w:t xml:space="preserve"> via le designer et la boite à outils de Visual Studio</w:t>
       </w:r>
+      <w:r>
+        <w:t xml:space="preserve">, j’ai défini l’événement Clic lorsque l’utilisateur clique sur le bouton </w:t>
+      </w:r>
+      <w:r>
+        <w:rPr>
+          <w:i/>
+          <w:iCs/>
+        </w:rPr>
+        <w:t>Connexion</w:t>
+      </w:r>
+      <w:r>
+        <w:t>. La Vue envoie les informations entrées par l’utilisateur</w:t>
+      </w:r>
+      <w:r>
+        <w:t xml:space="preserve"> dans le formulaire</w:t>
+      </w:r>
+      <w:r>
+        <w:t xml:space="preserve"> au Contrôleur des utilisateurs. </w:t>
+      </w:r>
+    </w:p>
+    <w:p>
+      <w:r>
+        <w:t>Le Contrôleur fait simplement acte d’intermédiaire et transmet les informations au Modèle des utilisateurs.</w:t>
+      </w:r>
+    </w:p>
+    <w:p>
+      <w:r>
+        <w:t>Le Modèle agit de la même manière de lors de la création de compte : il ouvre la connexion à la base de données, prépare la requête SQL</w:t>
+      </w:r>
+      <w:r>
+        <w:t>, réalise la liaison des données (Data Binding pour éviter les injections SQL) et exécute la requête SQL.</w:t>
+      </w:r>
+    </w:p>
+    <w:p>
+      <w:r>
+        <w:t xml:space="preserve">La méthode </w:t>
+      </w:r>
+      <w:proofErr w:type="spellStart"/>
+      <w:r>
+        <w:t>LoginUserToDB</w:t>
+      </w:r>
+      <w:proofErr w:type="spellEnd"/>
+      <w:r>
+        <w:t xml:space="preserve"> permet de vérifier les informations d'identification d'un utilisateur en les comparant avec celles stockées dans la base de données. Cette méthode prend en entrée un login et un </w:t>
+      </w:r>
+      <w:proofErr w:type="spellStart"/>
+      <w:r>
+        <w:t>password</w:t>
+      </w:r>
+      <w:proofErr w:type="spellEnd"/>
+      <w:r>
+        <w:t xml:space="preserve"> et retourne un tuple contenant soit l'ID de l'utilisateur connecté et </w:t>
+      </w:r>
+      <w:proofErr w:type="spellStart"/>
+      <w:r>
+        <w:t>null</w:t>
+      </w:r>
+      <w:proofErr w:type="spellEnd"/>
+      <w:r>
+        <w:t xml:space="preserve">, soit </w:t>
+      </w:r>
+      <w:proofErr w:type="spellStart"/>
+      <w:r>
+        <w:t>null</w:t>
+      </w:r>
+      <w:proofErr w:type="spellEnd"/>
+      <w:r>
+        <w:t xml:space="preserve"> et une exception.</w:t>
+      </w:r>
+    </w:p>
+    <w:p>
+      <w:r>
+        <w:lastRenderedPageBreak/>
+        <w:t xml:space="preserve">Connexion à la Base de </w:t>
+      </w:r>
+      <w:proofErr w:type="gramStart"/>
+      <w:r>
+        <w:t>Données:</w:t>
+      </w:r>
+      <w:proofErr w:type="gramEnd"/>
+      <w:r>
+        <w:t xml:space="preserve"> La connexion à la base de données est ouverte avec _</w:t>
+      </w:r>
+      <w:proofErr w:type="spellStart"/>
+      <w:r>
+        <w:t>connection.Open</w:t>
+      </w:r>
+      <w:proofErr w:type="spellEnd"/>
+      <w:r>
+        <w:t>().</w:t>
+      </w:r>
+    </w:p>
+    <w:p>
+      <w:r>
+        <w:t xml:space="preserve">Préparation de la Requête </w:t>
+      </w:r>
+      <w:proofErr w:type="gramStart"/>
+      <w:r>
+        <w:t>SQL:</w:t>
+      </w:r>
+      <w:proofErr w:type="gramEnd"/>
+      <w:r>
+        <w:t xml:space="preserve"> La requête SQL est préparée pour sélectionner l'utilisateur correspondant au login fourni. Les paramètres SQL sont utilisés pour éviter les injections SQL.</w:t>
+      </w:r>
+    </w:p>
+    <w:p>
+      <w:r>
+        <w:t xml:space="preserve">Exécution et Lecture des </w:t>
+      </w:r>
+      <w:proofErr w:type="gramStart"/>
+      <w:r>
+        <w:t>Résultats:</w:t>
+      </w:r>
+      <w:proofErr w:type="gramEnd"/>
+      <w:r>
+        <w:t xml:space="preserve"> La requête est exécutée, et les résultats sont lus avec </w:t>
+      </w:r>
+      <w:proofErr w:type="spellStart"/>
+      <w:r>
+        <w:t>MySqlDataReader</w:t>
+      </w:r>
+      <w:proofErr w:type="spellEnd"/>
+      <w:r>
+        <w:t>. Si un utilisateur est trouvé avec le login spécifié, le mot de passe haché est récupéré.</w:t>
+      </w:r>
+    </w:p>
+    <w:p>
+      <w:r>
+        <w:t xml:space="preserve">Vérification du Mot de </w:t>
+      </w:r>
+      <w:proofErr w:type="gramStart"/>
+      <w:r>
+        <w:t>Passe:</w:t>
+      </w:r>
+      <w:proofErr w:type="gramEnd"/>
+      <w:r>
+        <w:t xml:space="preserve"> Le mot de passe fourni est vérifié contre le mot de passe haché stocké en base de données en utilisant </w:t>
+      </w:r>
+      <w:proofErr w:type="spellStart"/>
+      <w:r>
+        <w:t>BCrypt.Verify</w:t>
+      </w:r>
+      <w:proofErr w:type="spellEnd"/>
+      <w:r>
+        <w:t>(). Si les mots de passe correspondent, l'ID de l'utilisateur est retourné.</w:t>
+      </w:r>
+    </w:p>
+    <w:p>
+      <w:r>
+        <w:t xml:space="preserve">Gestion des </w:t>
+      </w:r>
+      <w:proofErr w:type="gramStart"/>
+      <w:r>
+        <w:t>Erreurs:</w:t>
+      </w:r>
+      <w:proofErr w:type="gramEnd"/>
+      <w:r>
+        <w:t xml:space="preserve"> Toute exception est capturée et retournée avec un </w:t>
+      </w:r>
+      <w:proofErr w:type="spellStart"/>
+      <w:r>
+        <w:t>null</w:t>
+      </w:r>
+      <w:proofErr w:type="spellEnd"/>
+      <w:r>
+        <w:t xml:space="preserve"> pour l'ID utilisateur.</w:t>
+      </w:r>
+    </w:p>
+    <w:p>
+      <w:r>
+        <w:t xml:space="preserve">Fermeture de la </w:t>
+      </w:r>
+      <w:proofErr w:type="gramStart"/>
+      <w:r>
+        <w:t>Connexion:</w:t>
+      </w:r>
+      <w:proofErr w:type="gramEnd"/>
+      <w:r>
+        <w:t xml:space="preserve"> La connexion à la base de données est fermée dans le bloc </w:t>
+      </w:r>
+      <w:proofErr w:type="spellStart"/>
+      <w:r>
+        <w:t>finally</w:t>
+      </w:r>
+      <w:proofErr w:type="spellEnd"/>
+      <w:r>
+        <w:t>, assurant qu'elle se ferme indépendamment du succès ou de l'échec de l'opération.</w:t>
+      </w:r>
+    </w:p>
+    <w:p>
+      <w:r>
+        <w:t>Cette méthode assure que les informations d'identification de l'utilisateur sont vérifiées de manière sécurisée et efficace. Le retour d'un tuple permet de gérer les cas de succès et d'échec de manière claire.</w:t>
+      </w:r>
     </w:p>
     <w:p/>
     <w:p>
@@ -7884,7 +8400,7 @@
       <w:pPr>
         <w:pStyle w:val="Titre1"/>
       </w:pPr>
-      <w:bookmarkStart w:id="28" w:name="_Toc168035532"/>
+      <w:bookmarkStart w:id="28" w:name="_Toc168055246"/>
       <w:r>
         <w:lastRenderedPageBreak/>
         <w:t>Tests</w:t>
@@ -7895,7 +8411,7 @@
       <w:pPr>
         <w:pStyle w:val="Titre1"/>
       </w:pPr>
-      <w:bookmarkStart w:id="29" w:name="_Toc168035533"/>
+      <w:bookmarkStart w:id="29" w:name="_Toc168055247"/>
       <w:r>
         <w:lastRenderedPageBreak/>
         <w:t>Conclusion</w:t>
@@ -7906,7 +8422,7 @@
       <w:pPr>
         <w:pStyle w:val="Titre1"/>
       </w:pPr>
-      <w:bookmarkStart w:id="30" w:name="_Toc168035534"/>
+      <w:bookmarkStart w:id="30" w:name="_Toc168055248"/>
       <w:r>
         <w:lastRenderedPageBreak/>
         <w:t>Annexes</w:t>
@@ -7917,7 +8433,7 @@
       <w:pPr>
         <w:pStyle w:val="Titre2"/>
       </w:pPr>
-      <w:bookmarkStart w:id="31" w:name="_Toc168035535"/>
+      <w:bookmarkStart w:id="31" w:name="_Toc168055249"/>
       <w:r>
         <w:t>Table des illustrations</w:t>
       </w:r>
@@ -8154,7 +8670,7 @@
           <w:lang w:eastAsia="fr-CH"/>
         </w:rPr>
       </w:pPr>
-      <w:hyperlink r:id="rId56" w:anchor="_Toc168035539" w:history="1">
+      <w:hyperlink r:id="rId57" w:anchor="_Toc168035539" w:history="1">
         <w:r>
           <w:rPr>
             <w:rStyle w:val="Lienhypertexte"/>
@@ -8294,7 +8810,7 @@
           <w:lang w:eastAsia="fr-CH"/>
         </w:rPr>
       </w:pPr>
-      <w:hyperlink r:id="rId57" w:anchor="_Toc168035541" w:history="1">
+      <w:hyperlink r:id="rId58" w:anchor="_Toc168035541" w:history="1">
         <w:r>
           <w:rPr>
             <w:rStyle w:val="Lienhypertexte"/>
@@ -8518,7 +9034,7 @@
             <w:rPr>
               <w:noProof/>
             </w:rPr>
-            <w:t>30.05.24</w:t>
+            <w:t>31.05.24</w:t>
           </w:r>
           <w:r>
             <w:fldChar w:fldCharType="end"/>
@@ -10628,6 +11144,18 @@
       <w:noProof/>
     </w:rPr>
   </w:style>
+  <w:style w:type="character" w:styleId="Lienhypertextesuivivisit">
+    <w:name w:val="FollowedHyperlink"/>
+    <w:basedOn w:val="Policepardfaut"/>
+    <w:uiPriority w:val="99"/>
+    <w:semiHidden/>
+    <w:unhideWhenUsed/>
+    <w:rsid w:val="00616F23"/>
+    <w:rPr>
+      <w:color w:val="954F72" w:themeColor="followedHyperlink"/>
+      <w:u w:val="single"/>
+    </w:rPr>
+  </w:style>
 </w:styles>
 </file>
 
@@ -10758,6 +11286,7 @@
     <w:rsid w:val="00581E92"/>
     <w:rsid w:val="005951DB"/>
     <w:rsid w:val="006C6E05"/>
+    <w:rsid w:val="0073500C"/>
     <w:rsid w:val="008900CB"/>
     <w:rsid w:val="008B6349"/>
     <w:rsid w:val="008C2DB4"/>
@@ -10766,6 +11295,7 @@
     <w:rsid w:val="00A15A5B"/>
     <w:rsid w:val="00B6639D"/>
     <w:rsid w:val="00B90EEE"/>
+    <w:rsid w:val="00CA4D44"/>
     <w:rsid w:val="00CB5E9F"/>
     <w:rsid w:val="00D27D42"/>
     <w:rsid w:val="00D74807"/>

</xml_diff>